<commit_message>
Add new arguments to userguide
</commit_message>
<xml_diff>
--- a/UserGuide.docx
+++ b/UserGuide.docx
@@ -1,95 +1,96 @@
 
 <file path=word/document.xml><?xml version="1.0" encoding="utf-8"?>
-<w:document xmlns:r="http://schemas.openxmlformats.org/officeDocument/2006/relationships" xmlns:wp="http://schemas.openxmlformats.org/drawingml/2006/wordprocessingDrawing" xmlns:w="http://schemas.openxmlformats.org/wordprocessingml/2006/main" xmlns:w10="urn:schemas-microsoft-com:office:word" xmlns:w14="http://schemas.microsoft.com/office/word/2010/wordml" xmlns:wps="http://schemas.microsoft.com/office/word/2010/wordprocessingShape" xmlns:wpg="http://schemas.microsoft.com/office/word/2010/wordprocessingGroup" xmlns:mc="http://schemas.openxmlformats.org/markup-compatibility/2006" xmlns:v="urn:schemas-microsoft-com:vml" xmlns:o="urn:schemas-microsoft-com:office:office" xmlns:m="http://schemas.openxmlformats.org/officeDocument/2006/math" mc:Ignorable="w14">
+<w:document xmlns:wpc="http://schemas.microsoft.com/office/word/2010/wordprocessingCanvas" xmlns:cx="http://schemas.microsoft.com/office/drawing/2014/chartex" xmlns:cx1="http://schemas.microsoft.com/office/drawing/2015/9/8/chartex" xmlns:cx2="http://schemas.microsoft.com/office/drawing/2015/10/21/chartex" xmlns:cx3="http://schemas.microsoft.com/office/drawing/2016/5/9/chartex" xmlns:cx4="http://schemas.microsoft.com/office/drawing/2016/5/10/chartex" xmlns:cx5="http://schemas.microsoft.com/office/drawing/2016/5/11/chartex" xmlns:cx6="http://schemas.microsoft.com/office/drawing/2016/5/12/chartex" xmlns:cx7="http://schemas.microsoft.com/office/drawing/2016/5/13/chartex" xmlns:cx8="http://schemas.microsoft.com/office/drawing/2016/5/14/chartex" xmlns:mc="http://schemas.openxmlformats.org/markup-compatibility/2006" xmlns:aink="http://schemas.microsoft.com/office/drawing/2016/ink" xmlns:am3d="http://schemas.microsoft.com/office/drawing/2017/model3d" xmlns:o="urn:schemas-microsoft-com:office:office" xmlns:r="http://schemas.openxmlformats.org/officeDocument/2006/relationships" xmlns:m="http://schemas.openxmlformats.org/officeDocument/2006/math" xmlns:v="urn:schemas-microsoft-com:vml" xmlns:wp14="http://schemas.microsoft.com/office/word/2010/wordprocessingDrawing" xmlns:wp="http://schemas.openxmlformats.org/drawingml/2006/wordprocessingDrawing" xmlns:w10="urn:schemas-microsoft-com:office:word" xmlns:w="http://schemas.openxmlformats.org/wordprocessingml/2006/main" xmlns:w14="http://schemas.microsoft.com/office/word/2010/wordml" xmlns:w15="http://schemas.microsoft.com/office/word/2012/wordml" xmlns:w16cex="http://schemas.microsoft.com/office/word/2018/wordml/cex" xmlns:w16cid="http://schemas.microsoft.com/office/word/2016/wordml/cid" xmlns:w16="http://schemas.microsoft.com/office/word/2018/wordml" xmlns:w16se="http://schemas.microsoft.com/office/word/2015/wordml/symex" xmlns:wpg="http://schemas.microsoft.com/office/word/2010/wordprocessingGroup" xmlns:wpi="http://schemas.microsoft.com/office/word/2010/wordprocessingInk" xmlns:wne="http://schemas.microsoft.com/office/word/2006/wordml" xmlns:wps="http://schemas.microsoft.com/office/word/2010/wordprocessingShape" mc:Ignorable="w14 w15 w16se w16cid w16 w16cex wp14">
   <w:body>
     <w:p>
       <w:pPr>
         <w:pStyle w:val="Body"/>
         <w:rPr>
-          <w:b w:val="1"/>
-          <w:bCs w:val="1"/>
+          <w:b/>
+          <w:bCs/>
           <w:sz w:val="36"/>
           <w:szCs w:val="36"/>
         </w:rPr>
       </w:pPr>
-      <w:r>
-        <w:rPr>
-          <w:b w:val="1"/>
-          <w:bCs w:val="1"/>
+      <w:proofErr w:type="spellStart"/>
+      <w:r>
+        <w:rPr>
+          <w:b/>
+          <w:bCs/>
           <w:sz w:val="36"/>
           <w:szCs w:val="36"/>
-          <w:rtl w:val="0"/>
-          <w:lang w:val="en-US"/>
-        </w:rPr>
-        <w:t>RocketBoy User Guide</w:t>
-      </w:r>
-    </w:p>
-    <w:p>
-      <w:pPr>
-        <w:pStyle w:val="Body"/>
-        <w:bidi w:val="0"/>
-      </w:pPr>
-    </w:p>
-    <w:p>
-      <w:pPr>
-        <w:pStyle w:val="Body"/>
-        <w:bidi w:val="0"/>
-      </w:pPr>
-      <w:r>
-        <w:rPr>
-          <w:rtl w:val="0"/>
-        </w:rPr>
-        <w:t xml:space="preserve">Thank you for downloading Rocketboy. </w:t>
-      </w:r>
-      <w:r>
-        <w:rPr>
-          <w:rtl w:val="0"/>
-        </w:rPr>
-        <w:t>This simulation software currently statistically predicts the rocket's flight and landing performance, and automatically generates the control parameters for the avionics to aid in launching a hobby rocket.</w:t>
-      </w:r>
-    </w:p>
-    <w:p>
-      <w:pPr>
-        <w:pStyle w:val="Body"/>
-        <w:bidi w:val="0"/>
-      </w:pPr>
-    </w:p>
-    <w:p>
-      <w:pPr>
-        <w:pStyle w:val="Body"/>
-        <w:bidi w:val="0"/>
-      </w:pPr>
-      <w:r>
-        <w:rPr>
-          <w:rtl w:val="0"/>
-        </w:rPr>
+        </w:rPr>
+        <w:t>RocketBoy</w:t>
+      </w:r>
+      <w:proofErr w:type="spellEnd"/>
+      <w:r>
+        <w:rPr>
+          <w:b/>
+          <w:bCs/>
+          <w:sz w:val="36"/>
+          <w:szCs w:val="36"/>
+        </w:rPr>
+        <w:t xml:space="preserve"> User Guide</w:t>
+      </w:r>
+    </w:p>
+    <w:p>
+      <w:pPr>
+        <w:pStyle w:val="Body"/>
+      </w:pPr>
+    </w:p>
+    <w:p>
+      <w:pPr>
+        <w:pStyle w:val="Body"/>
+      </w:pPr>
+      <w:r>
+        <w:t xml:space="preserve">Thank you for downloading </w:t>
+      </w:r>
+      <w:proofErr w:type="spellStart"/>
+      <w:r>
+        <w:t>Rocketboy</w:t>
+      </w:r>
+      <w:proofErr w:type="spellEnd"/>
+      <w:r>
+        <w:t xml:space="preserve">. This simulation software currently statistically predicts the rocket's flight and landing performance, and automatically generates the control parameters for the avionics to aid in </w:t>
+      </w:r>
+      <w:r>
+        <w:t>launching a hobby rocket.</w:t>
+      </w:r>
+    </w:p>
+    <w:p>
+      <w:pPr>
+        <w:pStyle w:val="Body"/>
+      </w:pPr>
+    </w:p>
+    <w:p>
+      <w:pPr>
+        <w:pStyle w:val="Body"/>
+      </w:pPr>
+      <w:r>
         <w:t xml:space="preserve">We are a group of Engineering students studying at Victoria University of Wellington who were given a project to design Monte Carlo simulations for Rockets. </w:t>
       </w:r>
     </w:p>
     <w:p>
       <w:pPr>
         <w:pStyle w:val="Body"/>
-        <w:bidi w:val="0"/>
-      </w:pPr>
-    </w:p>
-    <w:p>
-      <w:pPr>
-        <w:pStyle w:val="Body"/>
-        <w:rPr>
-          <w:b w:val="1"/>
-          <w:bCs w:val="1"/>
+      </w:pPr>
+    </w:p>
+    <w:p>
+      <w:pPr>
+        <w:pStyle w:val="Body"/>
+        <w:rPr>
+          <w:b/>
+          <w:bCs/>
           <w:sz w:val="28"/>
           <w:szCs w:val="28"/>
         </w:rPr>
       </w:pPr>
       <w:r>
         <w:rPr>
-          <w:b w:val="1"/>
-          <w:bCs w:val="1"/>
+          <w:b/>
+          <w:bCs/>
           <w:sz w:val="28"/>
           <w:szCs w:val="28"/>
-          <w:rtl w:val="0"/>
-          <w:lang w:val="en-US"/>
         </w:rPr>
         <w:t>Running with GUI:</w:t>
       </w:r>
@@ -97,136 +98,169 @@
     <w:p>
       <w:pPr>
         <w:pStyle w:val="Body"/>
-        <w:bidi w:val="0"/>
-      </w:pPr>
-    </w:p>
-    <w:p>
-      <w:pPr>
-        <w:pStyle w:val="Body"/>
-        <w:bidi w:val="0"/>
-      </w:pPr>
-      <w:r>
-        <w:rPr>
-          <w:rtl w:val="0"/>
-        </w:rPr>
-        <w:t>The application can be run in the command line with the command:</w:t>
-      </w:r>
-    </w:p>
-    <w:p>
-      <w:pPr>
-        <w:pStyle w:val="Body"/>
-        <w:bidi w:val="0"/>
-      </w:pPr>
-    </w:p>
-    <w:p>
-      <w:pPr>
-        <w:pStyle w:val="Body"/>
-        <w:bidi w:val="0"/>
-      </w:pPr>
-      <w:r>
-        <w:rPr>
-          <w:rtl w:val="0"/>
-        </w:rPr>
+      </w:pPr>
+    </w:p>
+    <w:p>
+      <w:pPr>
+        <w:pStyle w:val="Body"/>
+      </w:pPr>
+      <w:r>
+        <w:t>The application can be run in the command line with</w:t>
+      </w:r>
+      <w:r>
+        <w:t xml:space="preserve"> the command:</w:t>
+      </w:r>
+    </w:p>
+    <w:p>
+      <w:pPr>
+        <w:pStyle w:val="Body"/>
+      </w:pPr>
+    </w:p>
+    <w:p>
+      <w:pPr>
+        <w:pStyle w:val="Body"/>
+      </w:pPr>
+      <w:r>
         <w:t>Java -jar &lt;Jar file path&gt;</w:t>
       </w:r>
     </w:p>
     <w:p>
       <w:pPr>
         <w:pStyle w:val="Body"/>
-        <w:bidi w:val="0"/>
-      </w:pPr>
-    </w:p>
-    <w:p>
-      <w:pPr>
-        <w:pStyle w:val="Body"/>
-        <w:bidi w:val="0"/>
-      </w:pPr>
-      <w:r>
-        <w:rPr>
-          <w:rtl w:val="0"/>
-        </w:rPr>
+      </w:pPr>
+    </w:p>
+    <w:p>
+      <w:pPr>
+        <w:pStyle w:val="Body"/>
+      </w:pPr>
+      <w:r>
         <w:t xml:space="preserve">e.g. </w:t>
       </w:r>
-      <w:r>
-        <w:rPr>
-          <w:rtl w:val="0"/>
-          <w:lang w:val="nl-NL"/>
-        </w:rPr>
-        <w:t>java -jar platypus.pv20908.1z.jar</w:t>
-      </w:r>
-    </w:p>
-    <w:p>
-      <w:pPr>
-        <w:pStyle w:val="Body"/>
-        <w:bidi w:val="0"/>
-      </w:pPr>
-    </w:p>
-    <w:p>
-      <w:pPr>
-        <w:pStyle w:val="Body"/>
-        <w:bidi w:val="0"/>
-      </w:pPr>
-      <w:r>
-        <w:rPr>
-          <w:rtl w:val="0"/>
-        </w:rPr>
+      <w:proofErr w:type="spellStart"/>
+      <w:r>
+        <w:rPr>
+          <w:lang w:val="nl-NL"/>
+        </w:rPr>
+        <w:t>java</w:t>
+      </w:r>
+      <w:proofErr w:type="spellEnd"/>
+      <w:r>
+        <w:rPr>
+          <w:lang w:val="nl-NL"/>
+        </w:rPr>
+        <w:t xml:space="preserve"> -</w:t>
+      </w:r>
+      <w:proofErr w:type="spellStart"/>
+      <w:r>
+        <w:rPr>
+          <w:lang w:val="nl-NL"/>
+        </w:rPr>
+        <w:t>jar</w:t>
+      </w:r>
+      <w:proofErr w:type="spellEnd"/>
+      <w:r>
+        <w:rPr>
+          <w:lang w:val="nl-NL"/>
+        </w:rPr>
+        <w:t xml:space="preserve"> </w:t>
+      </w:r>
+      <w:r>
+        <w:rPr>
+          <w:lang w:val="nl-NL"/>
+        </w:rPr>
+        <w:t>lemur</w:t>
+      </w:r>
+      <w:r>
+        <w:rPr>
+          <w:lang w:val="nl-NL"/>
+        </w:rPr>
+        <w:t>.pv20</w:t>
+      </w:r>
+      <w:r>
+        <w:rPr>
+          <w:lang w:val="nl-NL"/>
+        </w:rPr>
+        <w:t>102</w:t>
+      </w:r>
+      <w:r>
+        <w:rPr>
+          <w:lang w:val="nl-NL"/>
+        </w:rPr>
+        <w:t>.1z</w:t>
+      </w:r>
+      <w:r>
+        <w:rPr>
+          <w:lang w:val="nl-NL"/>
+        </w:rPr>
+        <w:t>.jar</w:t>
+      </w:r>
+    </w:p>
+    <w:p>
+      <w:pPr>
+        <w:pStyle w:val="Body"/>
+      </w:pPr>
+    </w:p>
+    <w:p>
+      <w:pPr>
+        <w:pStyle w:val="Body"/>
+      </w:pPr>
+      <w:r>
         <w:t xml:space="preserve">Or </w:t>
       </w:r>
     </w:p>
     <w:p>
       <w:pPr>
         <w:pStyle w:val="Body"/>
-        <w:bidi w:val="0"/>
-      </w:pPr>
-    </w:p>
-    <w:p>
-      <w:pPr>
-        <w:pStyle w:val="Body"/>
-        <w:bidi w:val="0"/>
-      </w:pPr>
-      <w:r>
-        <w:rPr>
-          <w:rtl w:val="0"/>
-        </w:rPr>
-        <w:t xml:space="preserve">e.g java -jar </w:t>
-      </w:r>
-      <w:r>
-        <w:rPr>
-          <w:rtl w:val="0"/>
-        </w:rPr>
-        <w:t>platypus.pv20908.1z.jar</w:t>
-      </w:r>
-      <w:r>
-        <w:rPr>
-          <w:rtl w:val="0"/>
-        </w:rPr>
-        <w:t xml:space="preserve"> -gui</w:t>
-      </w:r>
-    </w:p>
-    <w:p>
-      <w:pPr>
-        <w:pStyle w:val="Body"/>
-        <w:bidi w:val="0"/>
-      </w:pPr>
-    </w:p>
-    <w:p>
-      <w:pPr>
-        <w:pStyle w:val="Body"/>
-        <w:rPr>
-          <w:b w:val="1"/>
-          <w:bCs w:val="1"/>
+      </w:pPr>
+    </w:p>
+    <w:p>
+      <w:pPr>
+        <w:pStyle w:val="Body"/>
+      </w:pPr>
+      <w:proofErr w:type="spellStart"/>
+      <w:r>
+        <w:t>e.g</w:t>
+      </w:r>
+      <w:proofErr w:type="spellEnd"/>
+      <w:r>
+        <w:t xml:space="preserve"> java -jar </w:t>
+      </w:r>
+      <w:r>
+        <w:rPr>
+          <w:lang w:val="nl-NL"/>
+        </w:rPr>
+        <w:t>lemur.pv20102</w:t>
+      </w:r>
+      <w:r>
+        <w:t>.1z.jar -</w:t>
+      </w:r>
+      <w:proofErr w:type="spellStart"/>
+      <w:r>
+        <w:t>gui</w:t>
+      </w:r>
+      <w:proofErr w:type="spellEnd"/>
+    </w:p>
+    <w:p>
+      <w:pPr>
+        <w:pStyle w:val="Body"/>
+      </w:pPr>
+    </w:p>
+    <w:p>
+      <w:pPr>
+        <w:pStyle w:val="Body"/>
+        <w:rPr>
+          <w:b/>
+          <w:bCs/>
           <w:sz w:val="28"/>
           <w:szCs w:val="28"/>
         </w:rPr>
       </w:pPr>
       <w:r>
         <w:rPr>
-          <w:b w:val="1"/>
-          <w:bCs w:val="1"/>
+          <w:b/>
+          <w:bCs/>
           <w:sz w:val="28"/>
           <w:szCs w:val="28"/>
-          <w:rtl w:val="0"/>
-          <w:lang w:val="en-US"/>
         </w:rPr>
         <w:t>Running without GUI:</w:t>
       </w:r>
@@ -234,84 +268,306 @@
     <w:p>
       <w:pPr>
         <w:pStyle w:val="Body"/>
-        <w:bidi w:val="0"/>
-      </w:pPr>
-    </w:p>
-    <w:p>
-      <w:pPr>
-        <w:pStyle w:val="Body"/>
-        <w:bidi w:val="0"/>
-      </w:pPr>
-      <w:r>
-        <w:rPr>
-          <w:rtl w:val="0"/>
-        </w:rPr>
+      </w:pPr>
+    </w:p>
+    <w:p>
+      <w:pPr>
+        <w:pStyle w:val="Body"/>
+      </w:pPr>
+      <w:r>
         <w:t>The application can run without the GUI which can be run in the command line with the command:</w:t>
       </w:r>
     </w:p>
     <w:p>
       <w:pPr>
         <w:pStyle w:val="Body"/>
-        <w:bidi w:val="0"/>
-      </w:pPr>
-    </w:p>
-    <w:p>
-      <w:pPr>
-        <w:pStyle w:val="Body"/>
-        <w:bidi w:val="0"/>
-      </w:pPr>
-      <w:r>
-        <w:rPr>
-          <w:rtl w:val="0"/>
-        </w:rPr>
-        <w:t>Java -jar &lt;Jar file path&gt; -nogui &lt;Path to CSV to import&gt;</w:t>
-      </w:r>
-    </w:p>
-    <w:p>
-      <w:pPr>
-        <w:pStyle w:val="Body"/>
-        <w:bidi w:val="0"/>
-      </w:pPr>
-    </w:p>
-    <w:p>
-      <w:pPr>
-        <w:pStyle w:val="Body"/>
-        <w:bidi w:val="0"/>
-      </w:pPr>
-      <w:r>
-        <w:rPr>
-          <w:rtl w:val="0"/>
-        </w:rPr>
+      </w:pPr>
+    </w:p>
+    <w:p>
+      <w:pPr>
+        <w:pStyle w:val="Body"/>
+      </w:pPr>
+      <w:r>
+        <w:t>Java -j</w:t>
+      </w:r>
+      <w:r>
+        <w:t>ar &lt;Jar file path&gt; -</w:t>
+      </w:r>
+      <w:proofErr w:type="spellStart"/>
+      <w:r>
+        <w:t>nogui</w:t>
+      </w:r>
+      <w:proofErr w:type="spellEnd"/>
+      <w:r>
+        <w:t xml:space="preserve"> </w:t>
+      </w:r>
+      <w:r>
+        <w:t>-</w:t>
+      </w:r>
+      <w:proofErr w:type="spellStart"/>
+      <w:r>
+        <w:t>importCSV</w:t>
+      </w:r>
+      <w:proofErr w:type="spellEnd"/>
+      <w:r>
+        <w:t>=</w:t>
+      </w:r>
+      <w:r>
+        <w:t>&lt;Path to CSV to import&gt;</w:t>
+      </w:r>
+      <w:r>
+        <w:t xml:space="preserve"> -</w:t>
+      </w:r>
+      <w:proofErr w:type="spellStart"/>
+      <w:r>
+        <w:t>importORK</w:t>
+      </w:r>
+      <w:proofErr w:type="spellEnd"/>
+      <w:r>
+        <w:t xml:space="preserve">=&lt;Path to </w:t>
+      </w:r>
+      <w:r>
+        <w:t>ORK</w:t>
+      </w:r>
+      <w:r>
+        <w:t xml:space="preserve"> to import&gt;</w:t>
+      </w:r>
+      <w:r>
+        <w:t xml:space="preserve"> -export=</w:t>
+      </w:r>
+      <w:r>
+        <w:t xml:space="preserve">&lt;Path </w:t>
+      </w:r>
+      <w:r>
+        <w:t>from</w:t>
+      </w:r>
+      <w:r>
+        <w:t xml:space="preserve"> CSV to </w:t>
+      </w:r>
+      <w:r>
+        <w:t>export to</w:t>
+      </w:r>
+      <w:r>
+        <w:t>&gt;</w:t>
+      </w:r>
+    </w:p>
+    <w:p>
+      <w:pPr>
+        <w:pStyle w:val="Body"/>
+      </w:pPr>
+    </w:p>
+    <w:p>
+      <w:pPr>
+        <w:pStyle w:val="Body"/>
+        <w:rPr>
+          <w:lang w:val="nl-NL"/>
+        </w:rPr>
+      </w:pPr>
+      <w:r>
         <w:t xml:space="preserve">e.g. </w:t>
       </w:r>
-      <w:r>
-        <w:rPr>
-          <w:rtl w:val="0"/>
-          <w:lang w:val="nl-NL"/>
-        </w:rPr>
-        <w:t>java -jar platypus.pv20908.1z.jar -nogui testMCData.csv</w:t>
-      </w:r>
-    </w:p>
-    <w:p>
-      <w:pPr>
-        <w:pStyle w:val="Body"/>
-        <w:bidi w:val="0"/>
-      </w:pPr>
-    </w:p>
-    <w:p>
-      <w:pPr>
-        <w:pStyle w:val="Body"/>
-        <w:bidi w:val="0"/>
-      </w:pPr>
-      <w:r>
-        <w:rPr>
-          <w:rtl w:val="0"/>
-        </w:rPr>
-        <w:t>The second argument should be the path of the CSV file to be imported.</w:t>
-      </w:r>
-      <w:r>
-        <w:drawing xmlns:a="http://schemas.openxmlformats.org/drawingml/2006/main">
-          <wp:anchor distT="152400" distB="152400" distL="152400" distR="152400" simplePos="0" relativeHeight="251659264" behindDoc="0" locked="0" layoutInCell="1" allowOverlap="1">
+      <w:proofErr w:type="spellStart"/>
+      <w:r>
+        <w:rPr>
+          <w:lang w:val="nl-NL"/>
+        </w:rPr>
+        <w:t>java</w:t>
+      </w:r>
+      <w:proofErr w:type="spellEnd"/>
+      <w:r>
+        <w:rPr>
+          <w:lang w:val="nl-NL"/>
+        </w:rPr>
+        <w:t xml:space="preserve"> -</w:t>
+      </w:r>
+      <w:proofErr w:type="spellStart"/>
+      <w:r>
+        <w:rPr>
+          <w:lang w:val="nl-NL"/>
+        </w:rPr>
+        <w:t>jar</w:t>
+      </w:r>
+      <w:proofErr w:type="spellEnd"/>
+      <w:r>
+        <w:rPr>
+          <w:lang w:val="nl-NL"/>
+        </w:rPr>
+        <w:t xml:space="preserve"> </w:t>
+      </w:r>
+      <w:r>
+        <w:rPr>
+          <w:lang w:val="nl-NL"/>
+        </w:rPr>
+        <w:t>lemur.pv20102</w:t>
+      </w:r>
+      <w:r>
+        <w:rPr>
+          <w:lang w:val="nl-NL"/>
+        </w:rPr>
+        <w:t xml:space="preserve">.1z.jar </w:t>
+      </w:r>
+      <w:r>
+        <w:rPr>
+          <w:lang w:val="nl-NL"/>
+        </w:rPr>
+        <w:t>-</w:t>
+      </w:r>
+      <w:proofErr w:type="spellStart"/>
+      <w:r>
+        <w:rPr>
+          <w:lang w:val="nl-NL"/>
+        </w:rPr>
+        <w:t>no</w:t>
+      </w:r>
+      <w:r>
+        <w:rPr>
+          <w:lang w:val="nl-NL"/>
+        </w:rPr>
+        <w:t>gui</w:t>
+      </w:r>
+      <w:proofErr w:type="spellEnd"/>
+      <w:r>
+        <w:rPr>
+          <w:lang w:val="nl-NL"/>
+        </w:rPr>
+        <w:t xml:space="preserve"> </w:t>
+      </w:r>
+      <w:r>
+        <w:rPr>
+          <w:lang w:val="nl-NL"/>
+        </w:rPr>
+        <w:t>-</w:t>
+      </w:r>
+      <w:proofErr w:type="spellStart"/>
+      <w:r>
+        <w:rPr>
+          <w:lang w:val="nl-NL"/>
+        </w:rPr>
+        <w:t>importCSV</w:t>
+      </w:r>
+      <w:proofErr w:type="spellEnd"/>
+      <w:r>
+        <w:rPr>
+          <w:lang w:val="nl-NL"/>
+        </w:rPr>
+        <w:t>=</w:t>
+      </w:r>
+      <w:proofErr w:type="spellStart"/>
+      <w:r>
+        <w:rPr>
+          <w:lang w:val="nl-NL"/>
+        </w:rPr>
+        <w:t>src</w:t>
+      </w:r>
+      <w:proofErr w:type="spellEnd"/>
+      <w:r>
+        <w:rPr>
+          <w:lang w:val="nl-NL"/>
+        </w:rPr>
+        <w:t>/</w:t>
+      </w:r>
+      <w:proofErr w:type="spellStart"/>
+      <w:r>
+        <w:rPr>
+          <w:lang w:val="nl-NL"/>
+        </w:rPr>
+        <w:t>main</w:t>
+      </w:r>
+      <w:proofErr w:type="spellEnd"/>
+      <w:r>
+        <w:rPr>
+          <w:lang w:val="nl-NL"/>
+        </w:rPr>
+        <w:t>/resources/testMCData.csv</w:t>
+      </w:r>
+      <w:r>
+        <w:rPr>
+          <w:lang w:val="nl-NL"/>
+        </w:rPr>
+        <w:t xml:space="preserve"> </w:t>
+      </w:r>
+    </w:p>
+    <w:p>
+      <w:pPr>
+        <w:pStyle w:val="Body"/>
+        <w:rPr>
+          <w:lang w:val="nl-NL"/>
+        </w:rPr>
+      </w:pPr>
+      <w:r>
+        <w:rPr>
+          <w:lang w:val="nl-NL"/>
+        </w:rPr>
+        <w:t>-</w:t>
+      </w:r>
+      <w:proofErr w:type="spellStart"/>
+      <w:r>
+        <w:rPr>
+          <w:lang w:val="nl-NL"/>
+        </w:rPr>
+        <w:t>importORK</w:t>
+      </w:r>
+      <w:proofErr w:type="spellEnd"/>
+      <w:r>
+        <w:rPr>
+          <w:lang w:val="nl-NL"/>
+        </w:rPr>
+        <w:t>=</w:t>
+      </w:r>
+      <w:proofErr w:type="spellStart"/>
+      <w:r>
+        <w:rPr>
+          <w:lang w:val="nl-NL"/>
+        </w:rPr>
+        <w:t>src</w:t>
+      </w:r>
+      <w:proofErr w:type="spellEnd"/>
+      <w:r>
+        <w:rPr>
+          <w:lang w:val="nl-NL"/>
+        </w:rPr>
+        <w:t>/</w:t>
+      </w:r>
+      <w:proofErr w:type="spellStart"/>
+      <w:r>
+        <w:rPr>
+          <w:lang w:val="nl-NL"/>
+        </w:rPr>
+        <w:t>main</w:t>
+      </w:r>
+      <w:proofErr w:type="spellEnd"/>
+      <w:r>
+        <w:rPr>
+          <w:lang w:val="nl-NL"/>
+        </w:rPr>
+        <w:t>/resources/</w:t>
+      </w:r>
+      <w:proofErr w:type="spellStart"/>
+      <w:r>
+        <w:rPr>
+          <w:lang w:val="nl-NL"/>
+        </w:rPr>
+        <w:t>rocket.ork</w:t>
+      </w:r>
+      <w:proofErr w:type="spellEnd"/>
+      <w:r>
+        <w:rPr>
+          <w:lang w:val="nl-NL"/>
+        </w:rPr>
+        <w:t xml:space="preserve"> </w:t>
+      </w:r>
+      <w:r>
+        <w:rPr>
+          <w:lang w:val="nl-NL"/>
+        </w:rPr>
+        <w:t>-export=/Desktop</w:t>
+      </w:r>
+      <w:r>
+        <w:rPr>
+          <w:noProof/>
+        </w:rPr>
+        <w:drawing>
+          <wp:anchor distT="152400" distB="152400" distL="152400" distR="152400" simplePos="0" relativeHeight="251659264" behindDoc="0" locked="0" layoutInCell="1" allowOverlap="1" wp14:anchorId="54557079" wp14:editId="6CC8B383">
             <wp:simplePos x="0" y="0"/>
             <wp:positionH relativeFrom="margin">
               <wp:posOffset>3565842</wp:posOffset>
@@ -343,9 +599,7 @@
                     </pic:cNvPicPr>
                   </pic:nvPicPr>
                   <pic:blipFill>
-                    <a:blip r:embed="rId4">
-                      <a:extLst/>
-                    </a:blip>
+                    <a:blip r:embed="rId6"/>
                     <a:stretch>
                       <a:fillRect/>
                     </a:stretch>
@@ -374,27 +628,24 @@
     <w:p>
       <w:pPr>
         <w:pStyle w:val="Body"/>
-        <w:bidi w:val="0"/>
-      </w:pPr>
-    </w:p>
-    <w:p>
-      <w:pPr>
-        <w:pStyle w:val="Body"/>
-        <w:rPr>
-          <w:b w:val="1"/>
-          <w:bCs w:val="1"/>
+      </w:pPr>
+    </w:p>
+    <w:p>
+      <w:pPr>
+        <w:pStyle w:val="Body"/>
+        <w:rPr>
+          <w:b/>
+          <w:bCs/>
           <w:sz w:val="28"/>
           <w:szCs w:val="28"/>
         </w:rPr>
       </w:pPr>
       <w:r>
         <w:rPr>
-          <w:b w:val="1"/>
-          <w:bCs w:val="1"/>
+          <w:b/>
+          <w:bCs/>
           <w:sz w:val="28"/>
           <w:szCs w:val="28"/>
-          <w:rtl w:val="0"/>
-          <w:lang w:val="en-US"/>
         </w:rPr>
         <w:t>Importing CSV:</w:t>
       </w:r>
@@ -402,67 +653,57 @@
     <w:p>
       <w:pPr>
         <w:pStyle w:val="Body"/>
-        <w:bidi w:val="0"/>
-      </w:pPr>
-    </w:p>
-    <w:p>
-      <w:pPr>
-        <w:pStyle w:val="Body"/>
-        <w:bidi w:val="0"/>
-      </w:pPr>
-      <w:r>
-        <w:rPr>
-          <w:rtl w:val="0"/>
-        </w:rPr>
-        <w:t>The program is able to import a CSV file that contains the weather data and simulation options.</w:t>
-      </w:r>
-    </w:p>
-    <w:p>
-      <w:pPr>
-        <w:pStyle w:val="Body"/>
-        <w:bidi w:val="0"/>
-      </w:pPr>
-    </w:p>
-    <w:p>
-      <w:pPr>
-        <w:pStyle w:val="Body"/>
-        <w:bidi w:val="0"/>
-      </w:pPr>
-      <w:r>
-        <w:rPr>
-          <w:rtl w:val="0"/>
-        </w:rPr>
+      </w:pPr>
+    </w:p>
+    <w:p>
+      <w:pPr>
+        <w:pStyle w:val="Body"/>
+      </w:pPr>
+      <w:r>
+        <w:t xml:space="preserve">The program is able to import a CSV file that </w:t>
+      </w:r>
+      <w:r>
+        <w:t>contains the weather data and simulation options.</w:t>
+      </w:r>
+    </w:p>
+    <w:p>
+      <w:pPr>
+        <w:pStyle w:val="Body"/>
+      </w:pPr>
+    </w:p>
+    <w:p>
+      <w:pPr>
+        <w:pStyle w:val="Body"/>
+      </w:pPr>
+      <w:r>
         <w:t xml:space="preserve">This CSV file can be imported through command line without the GUI. </w:t>
       </w:r>
     </w:p>
     <w:p>
       <w:pPr>
         <w:pStyle w:val="Body"/>
-        <w:bidi w:val="0"/>
-      </w:pPr>
-    </w:p>
-    <w:p>
-      <w:pPr>
-        <w:pStyle w:val="Body"/>
-        <w:bidi w:val="0"/>
-      </w:pPr>
-      <w:r>
-        <w:rPr>
-          <w:rtl w:val="0"/>
-        </w:rPr>
+      </w:pPr>
+    </w:p>
+    <w:p>
+      <w:pPr>
+        <w:pStyle w:val="Body"/>
+      </w:pPr>
+      <w:r>
         <w:t xml:space="preserve">With the GUI, the import CSV button is located on the first screen (Fig. 1). </w:t>
       </w:r>
     </w:p>
     <w:p>
       <w:pPr>
         <w:pStyle w:val="Body"/>
-        <w:bidi w:val="0"/>
-      </w:pPr>
-      <w:r>
+      </w:pPr>
+      <w:r>
+        <w:rPr>
+          <w:noProof/>
+        </w:rPr>
         <mc:AlternateContent>
           <mc:Choice Requires="wps">
-            <w:drawing xmlns:a="http://schemas.openxmlformats.org/drawingml/2006/main">
-              <wp:anchor distT="152400" distB="152400" distL="152400" distR="152400" simplePos="0" relativeHeight="251660288" behindDoc="0" locked="0" layoutInCell="1" allowOverlap="1">
+            <w:drawing>
+              <wp:anchor distT="152400" distB="152400" distL="152400" distR="152400" simplePos="0" relativeHeight="251660288" behindDoc="0" locked="0" layoutInCell="1" allowOverlap="1" wp14:anchorId="6A9B9575" wp14:editId="6DC1A6DB">
                 <wp:simplePos x="0" y="0"/>
                 <wp:positionH relativeFrom="margin">
                   <wp:posOffset>3565842</wp:posOffset>
@@ -514,8 +755,6 @@
                                 <w:rFonts w:ascii="Helvetica Neue Light" w:hAnsi="Helvetica Neue Light"/>
                                 <w:sz w:val="20"/>
                                 <w:szCs w:val="20"/>
-                                <w:rtl w:val="0"/>
-                                <w:lang w:val="en-US"/>
                               </w:rPr>
                               <w:t>Fig. 1</w:t>
                             </w:r>
@@ -533,10 +772,13 @@
           </mc:Choice>
           <mc:Fallback>
             <w:pict>
-              <v:shape id="_x0000_s1026" type="#_x0000_t202" style="visibility:visible;position:absolute;margin-left:280.8pt;margin-top:22.7pt;width:234.8pt;height:24.8pt;z-index:251660288;mso-position-horizontal:absolute;mso-position-horizontal-relative:margin;mso-position-vertical:absolute;mso-position-vertical-relative:line;mso-wrap-distance-left:12.0pt;mso-wrap-distance-top:12.0pt;mso-wrap-distance-right:12.0pt;mso-wrap-distance-bottom:12.0pt;">
-                <v:fill on="f"/>
-                <v:stroke on="f" weight="1.0pt" dashstyle="solid" endcap="flat" miterlimit="400.0%" joinstyle="miter" linestyle="single" startarrow="none" startarrowwidth="medium" startarrowlength="medium" endarrow="none" endarrowwidth="medium" endarrowlength="medium"/>
-                <v:textbox>
+              <v:shapetype w14:anchorId="6A9B9575" id="_x0000_t202" coordsize="21600,21600" o:spt="202" path="m,l,21600r21600,l21600,xe">
+                <v:stroke joinstyle="miter"/>
+                <v:path gradientshapeok="t" o:connecttype="rect"/>
+              </v:shapetype>
+              <v:shape id="officeArt object" o:spid="_x0000_s1026" type="#_x0000_t202" style="position:absolute;margin-left:280.75pt;margin-top:22.7pt;width:234.85pt;height:24.8pt;z-index:251660288;visibility:visible;mso-wrap-style:square;mso-wrap-distance-left:12pt;mso-wrap-distance-top:12pt;mso-wrap-distance-right:12pt;mso-wrap-distance-bottom:12pt;mso-position-horizontal:absolute;mso-position-horizontal-relative:margin;mso-position-vertical:absolute;mso-position-vertical-relative:line;v-text-anchor:top" wrapcoords="0 0 21595 0 21595 21600 0 21600 0 0" o:gfxdata="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" filled="f" stroked="f" strokeweight="1pt">
+                <v:stroke miterlimit="4"/>
+                <v:textbox inset="4pt,4pt,4pt,4pt">
                   <w:txbxContent>
                     <w:p>
                       <w:pPr>
@@ -548,15 +790,13 @@
                           <w:rFonts w:ascii="Helvetica Neue Light" w:hAnsi="Helvetica Neue Light"/>
                           <w:sz w:val="20"/>
                           <w:szCs w:val="20"/>
-                          <w:rtl w:val="0"/>
-                          <w:lang w:val="en-US"/>
                         </w:rPr>
                         <w:t>Fig. 1</w:t>
                       </w:r>
                     </w:p>
                   </w:txbxContent>
                 </v:textbox>
-                <w10:wrap type="through" side="bothSides" anchorx="margin"/>
+                <w10:wrap type="through" anchorx="margin" anchory="line"/>
               </v:shape>
             </w:pict>
           </mc:Fallback>
@@ -566,45 +806,39 @@
     <w:p>
       <w:pPr>
         <w:pStyle w:val="Body"/>
-        <w:bidi w:val="0"/>
-      </w:pPr>
-    </w:p>
-    <w:p>
-      <w:pPr>
-        <w:pStyle w:val="Body"/>
-        <w:bidi w:val="0"/>
-      </w:pPr>
-    </w:p>
-    <w:p>
-      <w:pPr>
-        <w:pStyle w:val="Body"/>
-        <w:bidi w:val="0"/>
-      </w:pPr>
-    </w:p>
-    <w:p>
-      <w:pPr>
-        <w:pStyle w:val="Body"/>
-        <w:bidi w:val="0"/>
-      </w:pPr>
-    </w:p>
-    <w:p>
-      <w:pPr>
-        <w:pStyle w:val="Body"/>
-        <w:rPr>
-          <w:b w:val="1"/>
-          <w:bCs w:val="1"/>
+      </w:pPr>
+    </w:p>
+    <w:p>
+      <w:pPr>
+        <w:pStyle w:val="Body"/>
+      </w:pPr>
+    </w:p>
+    <w:p>
+      <w:pPr>
+        <w:pStyle w:val="Body"/>
+      </w:pPr>
+    </w:p>
+    <w:p>
+      <w:pPr>
+        <w:pStyle w:val="Body"/>
+      </w:pPr>
+    </w:p>
+    <w:p>
+      <w:pPr>
+        <w:pStyle w:val="Body"/>
+        <w:rPr>
+          <w:b/>
+          <w:bCs/>
           <w:sz w:val="28"/>
           <w:szCs w:val="28"/>
         </w:rPr>
       </w:pPr>
       <w:r>
         <w:rPr>
-          <w:b w:val="1"/>
-          <w:bCs w:val="1"/>
+          <w:b/>
+          <w:bCs/>
           <w:sz w:val="28"/>
           <w:szCs w:val="28"/>
-          <w:rtl w:val="0"/>
-          <w:lang w:val="en-US"/>
         </w:rPr>
         <w:t>Importing CSV Format:</w:t>
       </w:r>
@@ -613,8 +847,8 @@
       <w:pPr>
         <w:pStyle w:val="Body"/>
         <w:rPr>
-          <w:b w:val="1"/>
-          <w:bCs w:val="1"/>
+          <w:b/>
+          <w:bCs/>
           <w:sz w:val="28"/>
           <w:szCs w:val="28"/>
         </w:rPr>
@@ -623,78 +857,75 @@
     <w:p>
       <w:pPr>
         <w:pStyle w:val="Body"/>
-        <w:bidi w:val="0"/>
-      </w:pPr>
-      <w:r>
-        <w:rPr>
-          <w:rtl w:val="0"/>
-        </w:rPr>
+      </w:pPr>
+      <w:r>
         <w:t>File example:</w:t>
       </w:r>
     </w:p>
     <w:p>
       <w:pPr>
         <w:pStyle w:val="Body"/>
-        <w:bidi w:val="0"/>
-      </w:pPr>
-    </w:p>
-    <w:p>
-      <w:pPr>
-        <w:pStyle w:val="Body"/>
-        <w:bidi w:val="0"/>
-      </w:pPr>
-      <w:r>
-        <w:rPr>
-          <w:rtl w:val="0"/>
-        </w:rPr>
-        <w:t>launchRodAngle,launchRodLength,launchRodDir,launchAlt,launchLat,launchLong,maxAngle,windSpeed,windDir,windTurbulence,launchTemp,launchAirPressure,numSimulations</w:t>
-      </w:r>
-    </w:p>
-    <w:p>
-      <w:pPr>
-        <w:pStyle w:val="Body"/>
-        <w:bidi w:val="0"/>
-      </w:pPr>
-      <w:r>
-        <w:rPr>
-          <w:rtl w:val="0"/>
-        </w:rPr>
-        <w:t>0,0.2,0,0,30,-50,0.018,3,0,0.1,285,1010,500</w:t>
-      </w:r>
-    </w:p>
-    <w:p>
-      <w:pPr>
-        <w:pStyle w:val="Body"/>
-        <w:bidi w:val="0"/>
-      </w:pPr>
-    </w:p>
-    <w:p>
-      <w:pPr>
-        <w:pStyle w:val="Body"/>
-        <w:bidi w:val="0"/>
-      </w:pPr>
-      <w:r>
-        <w:rPr>
-          <w:rtl w:val="0"/>
-        </w:rPr>
-        <w:t>The first row should be the labels of the options and the second row contains the values.</w:t>
-      </w:r>
-    </w:p>
-    <w:p>
-      <w:pPr>
-        <w:pStyle w:val="Body"/>
-        <w:bidi w:val="0"/>
-      </w:pPr>
-    </w:p>
-    <w:p>
-      <w:pPr>
-        <w:pStyle w:val="Body"/>
-        <w:bidi w:val="0"/>
-      </w:pPr>
-      <w:r>
-        <w:rPr>
-          <w:rtl w:val="0"/>
-        </w:rPr>
+      </w:pPr>
+    </w:p>
+    <w:p>
+      <w:pPr>
+        <w:pStyle w:val="Body"/>
+      </w:pPr>
+      <w:proofErr w:type="gramStart"/>
+      <w:r>
+        <w:t>laun</w:t>
+      </w:r>
+      <w:r>
+        <w:t>chRodAngle,launchRodLength</w:t>
+      </w:r>
+      <w:proofErr w:type="gramEnd"/>
+      <w:r>
+        <w:t>,launchRodDir,launchAlt,launchLat,launchLong,maxAngle,windSpeed,windDir,windTurbulence,launchTemp,launchAirPressure,numSimulations</w:t>
+      </w:r>
+    </w:p>
+    <w:p>
+      <w:pPr>
+        <w:pStyle w:val="Body"/>
+      </w:pPr>
+      <w:r>
+        <w:lastRenderedPageBreak/>
+        <w:t>0,0.2,0,0,</w:t>
+      </w:r>
+      <w:proofErr w:type="gramStart"/>
+      <w:r>
+        <w:t>30,-</w:t>
+      </w:r>
+      <w:proofErr w:type="gramEnd"/>
+      <w:r>
+        <w:t>50,0.018,3,0,0.1,285,1010,500</w:t>
+      </w:r>
+    </w:p>
+    <w:p>
+      <w:pPr>
+        <w:pStyle w:val="Body"/>
+      </w:pPr>
+    </w:p>
+    <w:p>
+      <w:pPr>
+        <w:pStyle w:val="Body"/>
+      </w:pPr>
+      <w:r>
+        <w:t xml:space="preserve">The first row should be the labels of the options and </w:t>
+      </w:r>
+      <w:r>
+        <w:t>the second row contains the values.</w:t>
+      </w:r>
+    </w:p>
+    <w:p>
+      <w:pPr>
+        <w:pStyle w:val="Body"/>
+      </w:pPr>
+    </w:p>
+    <w:p>
+      <w:pPr>
+        <w:pStyle w:val="Body"/>
+      </w:pPr>
+      <w:r>
         <w:t xml:space="preserve">The order of these options does not matter make sure that all are present in the file and the corresponding value is in the same column. </w:t>
       </w:r>
     </w:p>
@@ -702,8 +933,8 @@
       <w:pPr>
         <w:pStyle w:val="Body"/>
         <w:rPr>
-          <w:b w:val="1"/>
-          <w:bCs w:val="1"/>
+          <w:b/>
+          <w:bCs/>
           <w:sz w:val="28"/>
           <w:szCs w:val="28"/>
         </w:rPr>
@@ -713,32 +944,31 @@
       <w:pPr>
         <w:pStyle w:val="Body"/>
         <w:rPr>
-          <w:b w:val="1"/>
-          <w:bCs w:val="1"/>
+          <w:b/>
+          <w:bCs/>
           <w:sz w:val="28"/>
           <w:szCs w:val="28"/>
         </w:rPr>
       </w:pPr>
       <w:r>
         <w:rPr>
-          <w:b w:val="1"/>
-          <w:bCs w:val="1"/>
+          <w:b/>
+          <w:bCs/>
           <w:sz w:val="28"/>
           <w:szCs w:val="28"/>
-          <w:rtl w:val="0"/>
-          <w:lang w:val="en-US"/>
         </w:rPr>
         <w:t>Export CSV:</w:t>
       </w:r>
       <w:r>
         <w:rPr>
-          <w:b w:val="1"/>
-          <w:bCs w:val="1"/>
+          <w:b/>
+          <w:bCs/>
+          <w:noProof/>
           <w:sz w:val="28"/>
           <w:szCs w:val="28"/>
         </w:rPr>
-        <w:drawing xmlns:a="http://schemas.openxmlformats.org/drawingml/2006/main">
-          <wp:anchor distT="152400" distB="152400" distL="152400" distR="152400" simplePos="0" relativeHeight="251661312" behindDoc="0" locked="0" layoutInCell="1" allowOverlap="1">
+        <w:drawing>
+          <wp:anchor distT="152400" distB="152400" distL="152400" distR="152400" simplePos="0" relativeHeight="251661312" behindDoc="0" locked="0" layoutInCell="1" allowOverlap="1" wp14:anchorId="392B1B57" wp14:editId="45C4B524">
             <wp:simplePos x="0" y="0"/>
             <wp:positionH relativeFrom="margin">
               <wp:posOffset>-198030</wp:posOffset>
@@ -770,9 +1000,7 @@
                     </pic:cNvPicPr>
                   </pic:nvPicPr>
                   <pic:blipFill>
-                    <a:blip r:embed="rId5">
-                      <a:extLst/>
-                    </a:blip>
+                    <a:blip r:embed="rId7"/>
                     <a:stretch>
                       <a:fillRect/>
                     </a:stretch>
@@ -801,61 +1029,60 @@
     <w:p>
       <w:pPr>
         <w:pStyle w:val="Body"/>
-        <w:bidi w:val="0"/>
-      </w:pPr>
-    </w:p>
-    <w:p>
-      <w:pPr>
-        <w:pStyle w:val="Body"/>
-        <w:bidi w:val="0"/>
-      </w:pPr>
-      <w:r>
-        <w:rPr>
-          <w:rtl w:val="0"/>
-        </w:rPr>
+      </w:pPr>
+    </w:p>
+    <w:p>
+      <w:pPr>
+        <w:pStyle w:val="Body"/>
+      </w:pPr>
+      <w:r>
         <w:t xml:space="preserve">The program is able to export the resulting data from the simulations.   </w:t>
       </w:r>
     </w:p>
     <w:p>
       <w:pPr>
         <w:pStyle w:val="Body"/>
-        <w:bidi w:val="0"/>
-      </w:pPr>
-    </w:p>
-    <w:p>
-      <w:pPr>
-        <w:pStyle w:val="Body"/>
-        <w:bidi w:val="0"/>
-      </w:pPr>
-      <w:r>
-        <w:rPr>
-          <w:rtl w:val="0"/>
-        </w:rPr>
-        <w:t xml:space="preserve">The data will be exported in the same path as the jar file when running the program in the command line with the nogui tag. </w:t>
-      </w:r>
-    </w:p>
-    <w:p>
-      <w:pPr>
-        <w:pStyle w:val="Body"/>
-        <w:bidi w:val="0"/>
-      </w:pPr>
-    </w:p>
-    <w:p>
-      <w:pPr>
-        <w:pStyle w:val="Body"/>
-        <w:bidi w:val="0"/>
-      </w:pPr>
-      <w:r>
-        <w:rPr>
-          <w:rtl w:val="0"/>
-        </w:rPr>
-        <w:t>To export the simulations points data to a CSV, the button is located on the graph window when the simulations have all finished running (Fig. 2).</w:t>
-      </w:r>
-      <w:r>
+      </w:pPr>
+    </w:p>
+    <w:p>
+      <w:pPr>
+        <w:pStyle w:val="Body"/>
+      </w:pPr>
+      <w:r>
+        <w:t xml:space="preserve">The data will be exported in the same path as the jar file when running the program in the command line with the </w:t>
+      </w:r>
+      <w:proofErr w:type="spellStart"/>
+      <w:r>
+        <w:t>nogui</w:t>
+      </w:r>
+      <w:proofErr w:type="spellEnd"/>
+      <w:r>
+        <w:t xml:space="preserve"> tag. </w:t>
+      </w:r>
+    </w:p>
+    <w:p>
+      <w:pPr>
+        <w:pStyle w:val="Body"/>
+      </w:pPr>
+    </w:p>
+    <w:p>
+      <w:pPr>
+        <w:pStyle w:val="Body"/>
+      </w:pPr>
+      <w:r>
+        <w:t>To export the simulations points data to a CSV, the button is located on the graph window when the simulations have all finished r</w:t>
+      </w:r>
+      <w:r>
+        <w:t>unning (Fig. 2).</w:t>
+      </w:r>
+      <w:r>
+        <w:rPr>
+          <w:noProof/>
+        </w:rPr>
         <mc:AlternateContent>
           <mc:Choice Requires="wps">
-            <w:drawing xmlns:a="http://schemas.openxmlformats.org/drawingml/2006/main">
-              <wp:anchor distT="152400" distB="152400" distL="152400" distR="152400" simplePos="0" relativeHeight="251662336" behindDoc="0" locked="0" layoutInCell="1" allowOverlap="1">
+            <w:drawing>
+              <wp:anchor distT="152400" distB="152400" distL="152400" distR="152400" simplePos="0" relativeHeight="251662336" behindDoc="0" locked="0" layoutInCell="1" allowOverlap="1" wp14:anchorId="26660C6F" wp14:editId="33F7B672">
                 <wp:simplePos x="0" y="0"/>
                 <wp:positionH relativeFrom="margin">
                   <wp:posOffset>486409</wp:posOffset>
@@ -907,8 +1134,6 @@
                                 <w:rFonts w:ascii="Helvetica Neue Light" w:hAnsi="Helvetica Neue Light"/>
                                 <w:sz w:val="20"/>
                                 <w:szCs w:val="20"/>
-                                <w:rtl w:val="0"/>
-                                <w:lang w:val="en-US"/>
                               </w:rPr>
                               <w:t>Fig. 2</w:t>
                             </w:r>
@@ -926,10 +1151,9 @@
           </mc:Choice>
           <mc:Fallback>
             <w:pict>
-              <v:shape id="_x0000_s1027" type="#_x0000_t202" style="visibility:visible;position:absolute;margin-left:38.3pt;margin-top:22.5pt;width:127.1pt;height:24.8pt;z-index:251662336;mso-position-horizontal:absolute;mso-position-horizontal-relative:margin;mso-position-vertical:absolute;mso-position-vertical-relative:line;mso-wrap-distance-left:12.0pt;mso-wrap-distance-top:12.0pt;mso-wrap-distance-right:12.0pt;mso-wrap-distance-bottom:12.0pt;">
-                <v:fill on="f"/>
-                <v:stroke on="f" weight="1.0pt" dashstyle="solid" endcap="flat" miterlimit="400.0%" joinstyle="miter" linestyle="single" startarrow="none" startarrowwidth="medium" startarrowlength="medium" endarrow="none" endarrowwidth="medium" endarrowlength="medium"/>
-                <v:textbox>
+              <v:shape w14:anchorId="26660C6F" id="_x0000_s1027" type="#_x0000_t202" style="position:absolute;margin-left:38.3pt;margin-top:22.45pt;width:127.05pt;height:24.8pt;z-index:251662336;visibility:visible;mso-wrap-style:square;mso-wrap-distance-left:12pt;mso-wrap-distance-top:12pt;mso-wrap-distance-right:12pt;mso-wrap-distance-bottom:12pt;mso-position-horizontal:absolute;mso-position-horizontal-relative:margin;mso-position-vertical:absolute;mso-position-vertical-relative:line;v-text-anchor:top" wrapcoords="-9 0 21591 0 21591 21600 -9 21600 -9 0" o:gfxdata="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" filled="f" stroked="f" strokeweight="1pt">
+                <v:stroke miterlimit="4"/>
+                <v:textbox inset="4pt,4pt,4pt,4pt">
                   <w:txbxContent>
                     <w:p>
                       <w:pPr>
@@ -941,49 +1165,40 @@
                           <w:rFonts w:ascii="Helvetica Neue Light" w:hAnsi="Helvetica Neue Light"/>
                           <w:sz w:val="20"/>
                           <w:szCs w:val="20"/>
-                          <w:rtl w:val="0"/>
-                          <w:lang w:val="en-US"/>
                         </w:rPr>
                         <w:t>Fig. 2</w:t>
                       </w:r>
                     </w:p>
                   </w:txbxContent>
                 </v:textbox>
-                <w10:wrap type="through" side="bothSides" anchorx="margin"/>
+                <w10:wrap type="through" anchorx="margin" anchory="line"/>
               </v:shape>
             </w:pict>
           </mc:Fallback>
         </mc:AlternateContent>
       </w:r>
       <w:r>
-        <w:rPr>
-          <w:rtl w:val="0"/>
-        </w:rPr>
         <w:t xml:space="preserve"> </w:t>
       </w:r>
     </w:p>
     <w:p>
       <w:pPr>
         <w:pStyle w:val="Body"/>
-        <w:bidi w:val="0"/>
-      </w:pPr>
-    </w:p>
-    <w:p>
-      <w:pPr>
-        <w:pStyle w:val="Body"/>
-        <w:bidi w:val="0"/>
-      </w:pPr>
-    </w:p>
-    <w:p>
-      <w:pPr>
-        <w:pStyle w:val="Body"/>
-        <w:bidi w:val="0"/>
-      </w:pPr>
-    </w:p>
-    <w:p>
-      <w:pPr>
-        <w:pStyle w:val="Body"/>
-        <w:bidi w:val="0"/>
+      </w:pPr>
+    </w:p>
+    <w:p>
+      <w:pPr>
+        <w:pStyle w:val="Body"/>
+      </w:pPr>
+    </w:p>
+    <w:p>
+      <w:pPr>
+        <w:pStyle w:val="Body"/>
+      </w:pPr>
+    </w:p>
+    <w:p>
+      <w:pPr>
+        <w:pStyle w:val="Body"/>
       </w:pPr>
     </w:p>
     <w:p>
@@ -999,20 +1214,18 @@
       <w:pPr>
         <w:pStyle w:val="Body"/>
         <w:rPr>
-          <w:b w:val="1"/>
-          <w:bCs w:val="1"/>
+          <w:b/>
+          <w:bCs/>
           <w:sz w:val="28"/>
           <w:szCs w:val="28"/>
         </w:rPr>
       </w:pPr>
       <w:r>
         <w:rPr>
-          <w:b w:val="1"/>
-          <w:bCs w:val="1"/>
+          <w:b/>
+          <w:bCs/>
           <w:sz w:val="28"/>
           <w:szCs w:val="28"/>
-          <w:rtl w:val="0"/>
-          <w:lang w:val="en-US"/>
         </w:rPr>
         <w:t>Export CSV Format:</w:t>
       </w:r>
@@ -1021,8 +1234,8 @@
       <w:pPr>
         <w:pStyle w:val="Body"/>
         <w:rPr>
-          <w:b w:val="1"/>
-          <w:bCs w:val="1"/>
+          <w:b/>
+          <w:bCs/>
           <w:sz w:val="28"/>
           <w:szCs w:val="28"/>
         </w:rPr>
@@ -1031,146 +1244,146 @@
     <w:p>
       <w:pPr>
         <w:pStyle w:val="Body"/>
-        <w:bidi w:val="0"/>
-      </w:pPr>
-      <w:r>
-        <w:rPr>
-          <w:rtl w:val="0"/>
-        </w:rPr>
+      </w:pPr>
+      <w:r>
         <w:t>File example:</w:t>
       </w:r>
     </w:p>
     <w:p>
       <w:pPr>
         <w:pStyle w:val="Body"/>
-        <w:bidi w:val="0"/>
-      </w:pPr>
-    </w:p>
-    <w:p>
-      <w:pPr>
-        <w:pStyle w:val="Body"/>
-        <w:bidi w:val="0"/>
-      </w:pPr>
-      <w:r>
-        <w:rPr>
-          <w:rtl w:val="0"/>
+      </w:pPr>
+    </w:p>
+    <w:p>
+      <w:pPr>
+        <w:pStyle w:val="Body"/>
+      </w:pPr>
+      <w:proofErr w:type="spellStart"/>
+      <w:proofErr w:type="gramStart"/>
+      <w:r>
+        <w:rPr>
           <w:lang w:val="pt-PT"/>
         </w:rPr>
         <w:t>Longitude,Latitude</w:t>
       </w:r>
-    </w:p>
-    <w:p>
-      <w:pPr>
-        <w:pStyle w:val="Body"/>
-        <w:bidi w:val="0"/>
-      </w:pPr>
-      <w:r>
-        <w:rPr>
-          <w:rtl w:val="0"/>
-        </w:rPr>
-        <w:t>175.01952892923023,-41.12829999918802</w:t>
-      </w:r>
-    </w:p>
-    <w:p>
-      <w:pPr>
-        <w:pStyle w:val="Body"/>
-        <w:bidi w:val="0"/>
-      </w:pPr>
-      <w:r>
-        <w:rPr>
-          <w:rtl w:val="0"/>
-        </w:rPr>
-        <w:t>175.01950345629888,-41.128300002505256</w:t>
-      </w:r>
-    </w:p>
-    <w:p>
-      <w:pPr>
-        <w:pStyle w:val="Body"/>
-        <w:bidi w:val="0"/>
-      </w:pPr>
-    </w:p>
-    <w:p>
-      <w:pPr>
-        <w:pStyle w:val="Body"/>
-        <w:bidi w:val="0"/>
-      </w:pPr>
-      <w:r>
-        <w:rPr>
-          <w:rtl w:val="0"/>
-        </w:rPr>
-        <w:t xml:space="preserve">The first row is the labels for each column and the following rows are the landing position for each simulation run. </w:t>
+      <w:proofErr w:type="spellEnd"/>
+      <w:proofErr w:type="gramEnd"/>
+    </w:p>
+    <w:p>
+      <w:pPr>
+        <w:pStyle w:val="Body"/>
+      </w:pPr>
+      <w:proofErr w:type="gramStart"/>
+      <w:r>
+        <w:t>175.01952892923023,-</w:t>
+      </w:r>
+      <w:proofErr w:type="gramEnd"/>
+      <w:r>
+        <w:t>41.12829999918802</w:t>
+      </w:r>
+    </w:p>
+    <w:p>
+      <w:pPr>
+        <w:pStyle w:val="Body"/>
+      </w:pPr>
+      <w:proofErr w:type="gramStart"/>
+      <w:r>
+        <w:t>175.01950345629888,-</w:t>
+      </w:r>
+      <w:proofErr w:type="gramEnd"/>
+      <w:r>
+        <w:t>41.128300002505256</w:t>
+      </w:r>
+    </w:p>
+    <w:p>
+      <w:pPr>
+        <w:pStyle w:val="Body"/>
+      </w:pPr>
+    </w:p>
+    <w:p>
+      <w:pPr>
+        <w:pStyle w:val="Body"/>
+      </w:pPr>
+      <w:r>
+        <w:t>The first row is the labels for each column and the following rows are the landing position</w:t>
+      </w:r>
+      <w:r>
+        <w:t xml:space="preserve"> for each simulation run. </w:t>
       </w:r>
     </w:p>
     <w:sectPr>
-      <w:headerReference w:type="default" r:id="rId6"/>
-      <w:footerReference w:type="default" r:id="rId7"/>
-      <w:pgSz w:w="11906" w:h="16838" w:orient="portrait"/>
-      <w:pgMar w:top="1134" w:right="1134" w:bottom="1134" w:left="1134" w:header="709" w:footer="850"/>
-      <w:bidi w:val="0"/>
+      <w:headerReference w:type="default" r:id="rId8"/>
+      <w:footerReference w:type="default" r:id="rId9"/>
+      <w:pgSz w:w="11906" w:h="16838"/>
+      <w:pgMar w:top="1134" w:right="1134" w:bottom="1134" w:left="1134" w:header="709" w:footer="850" w:gutter="0"/>
+      <w:cols w:space="720"/>
     </w:sectPr>
   </w:body>
 </w:document>
 </file>
 
+<file path=word/endnotes.xml><?xml version="1.0" encoding="utf-8"?>
+<w:endnotes xmlns:wpc="http://schemas.microsoft.com/office/word/2010/wordprocessingCanvas" xmlns:cx="http://schemas.microsoft.com/office/drawing/2014/chartex" xmlns:cx1="http://schemas.microsoft.com/office/drawing/2015/9/8/chartex" xmlns:cx2="http://schemas.microsoft.com/office/drawing/2015/10/21/chartex" xmlns:cx3="http://schemas.microsoft.com/office/drawing/2016/5/9/chartex" xmlns:cx4="http://schemas.microsoft.com/office/drawing/2016/5/10/chartex" xmlns:cx5="http://schemas.microsoft.com/office/drawing/2016/5/11/chartex" xmlns:cx6="http://schemas.microsoft.com/office/drawing/2016/5/12/chartex" xmlns:cx7="http://schemas.microsoft.com/office/drawing/2016/5/13/chartex" xmlns:cx8="http://schemas.microsoft.com/office/drawing/2016/5/14/chartex" xmlns:mc="http://schemas.openxmlformats.org/markup-compatibility/2006" xmlns:aink="http://schemas.microsoft.com/office/drawing/2016/ink" xmlns:am3d="http://schemas.microsoft.com/office/drawing/2017/model3d" xmlns:o="urn:schemas-microsoft-com:office:office" xmlns:r="http://schemas.openxmlformats.org/officeDocument/2006/relationships" xmlns:m="http://schemas.openxmlformats.org/officeDocument/2006/math" xmlns:v="urn:schemas-microsoft-com:vml" xmlns:wp14="http://schemas.microsoft.com/office/word/2010/wordprocessingDrawing" xmlns:wp="http://schemas.openxmlformats.org/drawingml/2006/wordprocessingDrawing" xmlns:w10="urn:schemas-microsoft-com:office:word" xmlns:w="http://schemas.openxmlformats.org/wordprocessingml/2006/main" xmlns:w14="http://schemas.microsoft.com/office/word/2010/wordml" xmlns:w15="http://schemas.microsoft.com/office/word/2012/wordml" xmlns:w16cex="http://schemas.microsoft.com/office/word/2018/wordml/cex" xmlns:w16cid="http://schemas.microsoft.com/office/word/2016/wordml/cid" xmlns:w16="http://schemas.microsoft.com/office/word/2018/wordml" xmlns:w16se="http://schemas.microsoft.com/office/word/2015/wordml/symex" xmlns:wpg="http://schemas.microsoft.com/office/word/2010/wordprocessingGroup" xmlns:wpi="http://schemas.microsoft.com/office/word/2010/wordprocessingInk" xmlns:wne="http://schemas.microsoft.com/office/word/2006/wordml" xmlns:wps="http://schemas.microsoft.com/office/word/2010/wordprocessingShape" mc:Ignorable="w14 w15 w16se w16cid w16 w16cex wp14">
+  <w:endnote w:type="separator" w:id="-1">
+    <w:p>
+      <w:r>
+        <w:separator/>
+      </w:r>
+    </w:p>
+  </w:endnote>
+  <w:endnote w:type="continuationSeparator" w:id="0">
+    <w:p>
+      <w:r>
+        <w:continuationSeparator/>
+      </w:r>
+    </w:p>
+  </w:endnote>
+</w:endnotes>
+</file>
+
 <file path=word/footer1.xml><?xml version="1.0" encoding="utf-8"?>
-<w:ftr xmlns:r="http://schemas.openxmlformats.org/officeDocument/2006/relationships" xmlns:wp="http://schemas.openxmlformats.org/drawingml/2006/wordprocessingDrawing" xmlns:w="http://schemas.openxmlformats.org/wordprocessingml/2006/main" xmlns:w10="urn:schemas-microsoft-com:office:word" xmlns:w14="http://schemas.microsoft.com/office/word/2010/wordml" xmlns:wps="http://schemas.microsoft.com/office/word/2010/wordprocessingShape" xmlns:wpg="http://schemas.microsoft.com/office/word/2010/wordprocessingGroup" xmlns:mc="http://schemas.openxmlformats.org/markup-compatibility/2006" xmlns:v="urn:schemas-microsoft-com:vml" xmlns:o="urn:schemas-microsoft-com:office:office" xmlns:m="http://schemas.openxmlformats.org/officeDocument/2006/math" mc:Ignorable="w14">
-  <w:p>
-    <w:r/>
-  </w:p>
+<w:ftr xmlns:wpc="http://schemas.microsoft.com/office/word/2010/wordprocessingCanvas" xmlns:cx="http://schemas.microsoft.com/office/drawing/2014/chartex" xmlns:cx1="http://schemas.microsoft.com/office/drawing/2015/9/8/chartex" xmlns:cx2="http://schemas.microsoft.com/office/drawing/2015/10/21/chartex" xmlns:cx3="http://schemas.microsoft.com/office/drawing/2016/5/9/chartex" xmlns:cx4="http://schemas.microsoft.com/office/drawing/2016/5/10/chartex" xmlns:cx5="http://schemas.microsoft.com/office/drawing/2016/5/11/chartex" xmlns:cx6="http://schemas.microsoft.com/office/drawing/2016/5/12/chartex" xmlns:cx7="http://schemas.microsoft.com/office/drawing/2016/5/13/chartex" xmlns:cx8="http://schemas.microsoft.com/office/drawing/2016/5/14/chartex" xmlns:mc="http://schemas.openxmlformats.org/markup-compatibility/2006" xmlns:aink="http://schemas.microsoft.com/office/drawing/2016/ink" xmlns:am3d="http://schemas.microsoft.com/office/drawing/2017/model3d" xmlns:o="urn:schemas-microsoft-com:office:office" xmlns:r="http://schemas.openxmlformats.org/officeDocument/2006/relationships" xmlns:m="http://schemas.openxmlformats.org/officeDocument/2006/math" xmlns:v="urn:schemas-microsoft-com:vml" xmlns:wp14="http://schemas.microsoft.com/office/word/2010/wordprocessingDrawing" xmlns:wp="http://schemas.openxmlformats.org/drawingml/2006/wordprocessingDrawing" xmlns:w10="urn:schemas-microsoft-com:office:word" xmlns:w="http://schemas.openxmlformats.org/wordprocessingml/2006/main" xmlns:w14="http://schemas.microsoft.com/office/word/2010/wordml" xmlns:w15="http://schemas.microsoft.com/office/word/2012/wordml" xmlns:w16cex="http://schemas.microsoft.com/office/word/2018/wordml/cex" xmlns:w16cid="http://schemas.microsoft.com/office/word/2016/wordml/cid" xmlns:w16="http://schemas.microsoft.com/office/word/2018/wordml" xmlns:w16se="http://schemas.microsoft.com/office/word/2015/wordml/symex" xmlns:wpg="http://schemas.microsoft.com/office/word/2010/wordprocessingGroup" xmlns:wpi="http://schemas.microsoft.com/office/word/2010/wordprocessingInk" xmlns:wne="http://schemas.microsoft.com/office/word/2006/wordml" xmlns:wps="http://schemas.microsoft.com/office/word/2010/wordprocessingShape" mc:Ignorable="w14 w15 w16se w16cid w16 w16cex wp14">
+  <w:p/>
 </w:ftr>
 </file>
 
+<file path=word/footnotes.xml><?xml version="1.0" encoding="utf-8"?>
+<w:footnotes xmlns:wpc="http://schemas.microsoft.com/office/word/2010/wordprocessingCanvas" xmlns:cx="http://schemas.microsoft.com/office/drawing/2014/chartex" xmlns:cx1="http://schemas.microsoft.com/office/drawing/2015/9/8/chartex" xmlns:cx2="http://schemas.microsoft.com/office/drawing/2015/10/21/chartex" xmlns:cx3="http://schemas.microsoft.com/office/drawing/2016/5/9/chartex" xmlns:cx4="http://schemas.microsoft.com/office/drawing/2016/5/10/chartex" xmlns:cx5="http://schemas.microsoft.com/office/drawing/2016/5/11/chartex" xmlns:cx6="http://schemas.microsoft.com/office/drawing/2016/5/12/chartex" xmlns:cx7="http://schemas.microsoft.com/office/drawing/2016/5/13/chartex" xmlns:cx8="http://schemas.microsoft.com/office/drawing/2016/5/14/chartex" xmlns:mc="http://schemas.openxmlformats.org/markup-compatibility/2006" xmlns:aink="http://schemas.microsoft.com/office/drawing/2016/ink" xmlns:am3d="http://schemas.microsoft.com/office/drawing/2017/model3d" xmlns:o="urn:schemas-microsoft-com:office:office" xmlns:r="http://schemas.openxmlformats.org/officeDocument/2006/relationships" xmlns:m="http://schemas.openxmlformats.org/officeDocument/2006/math" xmlns:v="urn:schemas-microsoft-com:vml" xmlns:wp14="http://schemas.microsoft.com/office/word/2010/wordprocessingDrawing" xmlns:wp="http://schemas.openxmlformats.org/drawingml/2006/wordprocessingDrawing" xmlns:w10="urn:schemas-microsoft-com:office:word" xmlns:w="http://schemas.openxmlformats.org/wordprocessingml/2006/main" xmlns:w14="http://schemas.microsoft.com/office/word/2010/wordml" xmlns:w15="http://schemas.microsoft.com/office/word/2012/wordml" xmlns:w16cex="http://schemas.microsoft.com/office/word/2018/wordml/cex" xmlns:w16cid="http://schemas.microsoft.com/office/word/2016/wordml/cid" xmlns:w16="http://schemas.microsoft.com/office/word/2018/wordml" xmlns:w16se="http://schemas.microsoft.com/office/word/2015/wordml/symex" xmlns:wpg="http://schemas.microsoft.com/office/word/2010/wordprocessingGroup" xmlns:wpi="http://schemas.microsoft.com/office/word/2010/wordprocessingInk" xmlns:wne="http://schemas.microsoft.com/office/word/2006/wordml" xmlns:wps="http://schemas.microsoft.com/office/word/2010/wordprocessingShape" mc:Ignorable="w14 w15 w16se w16cid w16 w16cex wp14">
+  <w:footnote w:type="separator" w:id="-1">
+    <w:p>
+      <w:r>
+        <w:separator/>
+      </w:r>
+    </w:p>
+  </w:footnote>
+  <w:footnote w:type="continuationSeparator" w:id="0">
+    <w:p>
+      <w:r>
+        <w:continuationSeparator/>
+      </w:r>
+    </w:p>
+  </w:footnote>
+</w:footnotes>
+</file>
+
 <file path=word/header1.xml><?xml version="1.0" encoding="utf-8"?>
-<w:hdr xmlns:r="http://schemas.openxmlformats.org/officeDocument/2006/relationships" xmlns:wp="http://schemas.openxmlformats.org/drawingml/2006/wordprocessingDrawing" xmlns:w="http://schemas.openxmlformats.org/wordprocessingml/2006/main" xmlns:w10="urn:schemas-microsoft-com:office:word" xmlns:w14="http://schemas.microsoft.com/office/word/2010/wordml" xmlns:wps="http://schemas.microsoft.com/office/word/2010/wordprocessingShape" xmlns:wpg="http://schemas.microsoft.com/office/word/2010/wordprocessingGroup" xmlns:mc="http://schemas.openxmlformats.org/markup-compatibility/2006" xmlns:v="urn:schemas-microsoft-com:vml" xmlns:o="urn:schemas-microsoft-com:office:office" xmlns:m="http://schemas.openxmlformats.org/officeDocument/2006/math" mc:Ignorable="w14">
-  <w:p>
-    <w:r/>
-  </w:p>
+<w:hdr xmlns:wpc="http://schemas.microsoft.com/office/word/2010/wordprocessingCanvas" xmlns:cx="http://schemas.microsoft.com/office/drawing/2014/chartex" xmlns:cx1="http://schemas.microsoft.com/office/drawing/2015/9/8/chartex" xmlns:cx2="http://schemas.microsoft.com/office/drawing/2015/10/21/chartex" xmlns:cx3="http://schemas.microsoft.com/office/drawing/2016/5/9/chartex" xmlns:cx4="http://schemas.microsoft.com/office/drawing/2016/5/10/chartex" xmlns:cx5="http://schemas.microsoft.com/office/drawing/2016/5/11/chartex" xmlns:cx6="http://schemas.microsoft.com/office/drawing/2016/5/12/chartex" xmlns:cx7="http://schemas.microsoft.com/office/drawing/2016/5/13/chartex" xmlns:cx8="http://schemas.microsoft.com/office/drawing/2016/5/14/chartex" xmlns:mc="http://schemas.openxmlformats.org/markup-compatibility/2006" xmlns:aink="http://schemas.microsoft.com/office/drawing/2016/ink" xmlns:am3d="http://schemas.microsoft.com/office/drawing/2017/model3d" xmlns:o="urn:schemas-microsoft-com:office:office" xmlns:r="http://schemas.openxmlformats.org/officeDocument/2006/relationships" xmlns:m="http://schemas.openxmlformats.org/officeDocument/2006/math" xmlns:v="urn:schemas-microsoft-com:vml" xmlns:wp14="http://schemas.microsoft.com/office/word/2010/wordprocessingDrawing" xmlns:wp="http://schemas.openxmlformats.org/drawingml/2006/wordprocessingDrawing" xmlns:w10="urn:schemas-microsoft-com:office:word" xmlns:w="http://schemas.openxmlformats.org/wordprocessingml/2006/main" xmlns:w14="http://schemas.microsoft.com/office/word/2010/wordml" xmlns:w15="http://schemas.microsoft.com/office/word/2012/wordml" xmlns:w16cex="http://schemas.microsoft.com/office/word/2018/wordml/cex" xmlns:w16cid="http://schemas.microsoft.com/office/word/2016/wordml/cid" xmlns:w16="http://schemas.microsoft.com/office/word/2018/wordml" xmlns:w16se="http://schemas.microsoft.com/office/word/2015/wordml/symex" xmlns:wpg="http://schemas.microsoft.com/office/word/2010/wordprocessingGroup" xmlns:wpi="http://schemas.microsoft.com/office/word/2010/wordprocessingInk" xmlns:wne="http://schemas.microsoft.com/office/word/2006/wordml" xmlns:wps="http://schemas.microsoft.com/office/word/2010/wordprocessingShape" mc:Ignorable="w14 w15 w16se w16cid w16 w16cex wp14">
+  <w:p/>
 </w:hdr>
 </file>
 
 <file path=word/styles.xml><?xml version="1.0" encoding="utf-8"?>
-<w:styles xmlns:w="http://schemas.openxmlformats.org/wordprocessingml/2006/main" xmlns:mc="http://schemas.openxmlformats.org/markup-compatibility/2006" xmlns:w14="http://schemas.microsoft.com/office/word/2010/wordml" mc:Ignorable="w14">
+<w:styles xmlns:mc="http://schemas.openxmlformats.org/markup-compatibility/2006" xmlns:r="http://schemas.openxmlformats.org/officeDocument/2006/relationships" xmlns:w="http://schemas.openxmlformats.org/wordprocessingml/2006/main" xmlns:w14="http://schemas.microsoft.com/office/word/2010/wordml" xmlns:w15="http://schemas.microsoft.com/office/word/2012/wordml" xmlns:w16cex="http://schemas.microsoft.com/office/word/2018/wordml/cex" xmlns:w16cid="http://schemas.microsoft.com/office/word/2016/wordml/cid" xmlns:w16="http://schemas.microsoft.com/office/word/2018/wordml" xmlns:w16se="http://schemas.microsoft.com/office/word/2015/wordml/symex" mc:Ignorable="w14 w15 w16se w16cid w16 w16cex">
   <w:docDefaults>
     <w:rPrDefault>
       <w:rPr>
-        <w:rFonts w:ascii="Times New Roman" w:cs="Times New Roman" w:hAnsi="Times New Roman" w:eastAsia="Arial Unicode MS"/>
-        <w:b w:val="0"/>
-        <w:bCs w:val="0"/>
-        <w:i w:val="0"/>
-        <w:iCs w:val="0"/>
-        <w:caps w:val="0"/>
-        <w:smallCaps w:val="0"/>
-        <w:strike w:val="0"/>
-        <w:dstrike w:val="0"/>
-        <w:outline w:val="0"/>
-        <w:emboss w:val="0"/>
-        <w:imprint w:val="0"/>
-        <w:vanish w:val="0"/>
-        <w:color w:val="auto"/>
-        <w:spacing w:val="0"/>
-        <w:w w:val="100"/>
-        <w:kern w:val="0"/>
-        <w:position w:val="0"/>
-        <w:sz w:val="20"/>
-        <w:szCs w:val="20"/>
-        <w:u w:val="none" w:color="auto"/>
+        <w:rFonts w:ascii="Times New Roman" w:eastAsia="Arial Unicode MS" w:hAnsi="Times New Roman" w:cs="Times New Roman"/>
         <w:bdr w:val="nil"/>
-        <w:vertAlign w:val="baseline"/>
-        <w:lang/>
+        <w:lang w:val="en-NZ" w:eastAsia="en-GB" w:bidi="ar-SA"/>
       </w:rPr>
     </w:rPrDefault>
     <w:pPrDefault>
       <w:pPr>
-        <w:keepNext w:val="0"/>
-        <w:keepLines w:val="0"/>
-        <w:pageBreakBefore w:val="0"/>
-        <w:framePr w:anchorLock="0" w:w="0" w:h="0" w:vSpace="0" w:hSpace="0" w:xAlign="left" w:y="0" w:hRule="exact" w:vAnchor="margin"/>
-        <w:widowControl w:val="1"/>
-        <w:numPr>
-          <w:ilvl w:val="0"/>
-          <w:numId w:val="0"/>
-        </w:numPr>
-        <w:suppressLineNumbers w:val="0"/>
         <w:pBdr>
           <w:top w:val="nil"/>
           <w:left w:val="nil"/>
@@ -1179,28 +1392,422 @@
           <w:between w:val="nil"/>
           <w:bar w:val="nil"/>
         </w:pBdr>
-        <w:shd w:val="clear" w:color="auto" w:fill="auto"/>
-        <w:suppressAutoHyphens w:val="0"/>
-        <w:spacing w:before="0" w:beforeAutospacing="0" w:after="0" w:afterAutospacing="0" w:line="240" w:lineRule="auto"/>
-        <w:ind w:left="0" w:right="0" w:firstLine="0"/>
-        <w:jc w:val="left"/>
-        <w:outlineLvl w:val="9"/>
       </w:pPr>
     </w:pPrDefault>
   </w:docDefaults>
+  <w:latentStyles w:defLockedState="0" w:defUIPriority="99" w:defSemiHidden="0" w:defUnhideWhenUsed="0" w:defQFormat="0" w:count="376">
+    <w:lsdException w:name="Normal" w:uiPriority="0" w:qFormat="1"/>
+    <w:lsdException w:name="heading 1" w:uiPriority="9" w:qFormat="1"/>
+    <w:lsdException w:name="heading 2" w:semiHidden="1" w:uiPriority="9" w:unhideWhenUsed="1" w:qFormat="1"/>
+    <w:lsdException w:name="heading 3" w:semiHidden="1" w:uiPriority="9" w:unhideWhenUsed="1" w:qFormat="1"/>
+    <w:lsdException w:name="heading 4" w:semiHidden="1" w:uiPriority="9" w:unhideWhenUsed="1" w:qFormat="1"/>
+    <w:lsdException w:name="heading 5" w:semiHidden="1" w:uiPriority="9" w:unhideWhenUsed="1" w:qFormat="1"/>
+    <w:lsdException w:name="heading 6" w:semiHidden="1" w:uiPriority="9" w:unhideWhenUsed="1" w:qFormat="1"/>
+    <w:lsdException w:name="heading 7" w:semiHidden="1" w:uiPriority="9" w:unhideWhenUsed="1" w:qFormat="1"/>
+    <w:lsdException w:name="heading 8" w:semiHidden="1" w:uiPriority="9" w:unhideWhenUsed="1" w:qFormat="1"/>
+    <w:lsdException w:name="heading 9" w:semiHidden="1" w:uiPriority="9" w:unhideWhenUsed="1" w:qFormat="1"/>
+    <w:lsdException w:name="index 1" w:semiHidden="1" w:unhideWhenUsed="1"/>
+    <w:lsdException w:name="index 2" w:semiHidden="1" w:unhideWhenUsed="1"/>
+    <w:lsdException w:name="index 3" w:semiHidden="1" w:unhideWhenUsed="1"/>
+    <w:lsdException w:name="index 4" w:semiHidden="1" w:unhideWhenUsed="1"/>
+    <w:lsdException w:name="index 5" w:semiHidden="1" w:unhideWhenUsed="1"/>
+    <w:lsdException w:name="index 6" w:semiHidden="1" w:unhideWhenUsed="1"/>
+    <w:lsdException w:name="index 7" w:semiHidden="1" w:unhideWhenUsed="1"/>
+    <w:lsdException w:name="index 8" w:semiHidden="1" w:unhideWhenUsed="1"/>
+    <w:lsdException w:name="index 9" w:semiHidden="1" w:unhideWhenUsed="1"/>
+    <w:lsdException w:name="toc 1" w:semiHidden="1" w:uiPriority="39" w:unhideWhenUsed="1"/>
+    <w:lsdException w:name="toc 2" w:semiHidden="1" w:uiPriority="39" w:unhideWhenUsed="1"/>
+    <w:lsdException w:name="toc 3" w:semiHidden="1" w:uiPriority="39" w:unhideWhenUsed="1"/>
+    <w:lsdException w:name="toc 4" w:semiHidden="1" w:uiPriority="39" w:unhideWhenUsed="1"/>
+    <w:lsdException w:name="toc 5" w:semiHidden="1" w:uiPriority="39" w:unhideWhenUsed="1"/>
+    <w:lsdException w:name="toc 6" w:semiHidden="1" w:uiPriority="39" w:unhideWhenUsed="1"/>
+    <w:lsdException w:name="toc 7" w:semiHidden="1" w:uiPriority="39" w:unhideWhenUsed="1"/>
+    <w:lsdException w:name="toc 8" w:semiHidden="1" w:uiPriority="39" w:unhideWhenUsed="1"/>
+    <w:lsdException w:name="toc 9" w:semiHidden="1" w:uiPriority="39" w:unhideWhenUsed="1"/>
+    <w:lsdException w:name="Normal Indent" w:semiHidden="1" w:unhideWhenUsed="1"/>
+    <w:lsdException w:name="footnote text" w:semiHidden="1" w:unhideWhenUsed="1"/>
+    <w:lsdException w:name="annotation text" w:semiHidden="1" w:unhideWhenUsed="1"/>
+    <w:lsdException w:name="header" w:semiHidden="1" w:unhideWhenUsed="1"/>
+    <w:lsdException w:name="footer" w:semiHidden="1" w:unhideWhenUsed="1"/>
+    <w:lsdException w:name="index heading" w:semiHidden="1" w:unhideWhenUsed="1"/>
+    <w:lsdException w:name="caption" w:semiHidden="1" w:uiPriority="35" w:unhideWhenUsed="1" w:qFormat="1"/>
+    <w:lsdException w:name="table of figures" w:semiHidden="1" w:unhideWhenUsed="1"/>
+    <w:lsdException w:name="envelope address" w:semiHidden="1" w:unhideWhenUsed="1"/>
+    <w:lsdException w:name="envelope return" w:semiHidden="1" w:unhideWhenUsed="1"/>
+    <w:lsdException w:name="footnote reference" w:semiHidden="1" w:unhideWhenUsed="1"/>
+    <w:lsdException w:name="annotation reference" w:semiHidden="1" w:unhideWhenUsed="1"/>
+    <w:lsdException w:name="line number" w:semiHidden="1" w:unhideWhenUsed="1"/>
+    <w:lsdException w:name="page number" w:semiHidden="1" w:unhideWhenUsed="1"/>
+    <w:lsdException w:name="endnote reference" w:semiHidden="1" w:unhideWhenUsed="1"/>
+    <w:lsdException w:name="endnote text" w:semiHidden="1" w:unhideWhenUsed="1"/>
+    <w:lsdException w:name="table of authorities" w:semiHidden="1" w:unhideWhenUsed="1"/>
+    <w:lsdException w:name="macro" w:semiHidden="1" w:unhideWhenUsed="1"/>
+    <w:lsdException w:name="toa heading" w:semiHidden="1" w:unhideWhenUsed="1"/>
+    <w:lsdException w:name="List" w:semiHidden="1" w:unhideWhenUsed="1"/>
+    <w:lsdException w:name="List Bullet" w:semiHidden="1" w:unhideWhenUsed="1"/>
+    <w:lsdException w:name="List Number" w:semiHidden="1" w:unhideWhenUsed="1"/>
+    <w:lsdException w:name="List 2" w:semiHidden="1" w:unhideWhenUsed="1"/>
+    <w:lsdException w:name="List 3" w:semiHidden="1" w:unhideWhenUsed="1"/>
+    <w:lsdException w:name="List 4" w:semiHidden="1" w:unhideWhenUsed="1"/>
+    <w:lsdException w:name="List 5" w:semiHidden="1" w:unhideWhenUsed="1"/>
+    <w:lsdException w:name="List Bullet 2" w:semiHidden="1" w:unhideWhenUsed="1"/>
+    <w:lsdException w:name="List Bullet 3" w:semiHidden="1" w:unhideWhenUsed="1"/>
+    <w:lsdException w:name="List Bullet 4" w:semiHidden="1" w:unhideWhenUsed="1"/>
+    <w:lsdException w:name="List Bullet 5" w:semiHidden="1" w:unhideWhenUsed="1"/>
+    <w:lsdException w:name="List Number 2" w:semiHidden="1" w:unhideWhenUsed="1"/>
+    <w:lsdException w:name="List Number 3" w:semiHidden="1" w:unhideWhenUsed="1"/>
+    <w:lsdException w:name="List Number 4" w:semiHidden="1" w:unhideWhenUsed="1"/>
+    <w:lsdException w:name="List Number 5" w:semiHidden="1" w:unhideWhenUsed="1"/>
+    <w:lsdException w:name="Title" w:uiPriority="10" w:qFormat="1"/>
+    <w:lsdException w:name="Closing" w:semiHidden="1" w:unhideWhenUsed="1"/>
+    <w:lsdException w:name="Signature" w:semiHidden="1" w:unhideWhenUsed="1"/>
+    <w:lsdException w:name="Default Paragraph Font" w:semiHidden="1" w:uiPriority="1" w:unhideWhenUsed="1"/>
+    <w:lsdException w:name="Body Text" w:semiHidden="1" w:unhideWhenUsed="1"/>
+    <w:lsdException w:name="Body Text Indent" w:semiHidden="1" w:unhideWhenUsed="1"/>
+    <w:lsdException w:name="List Continue" w:semiHidden="1" w:unhideWhenUsed="1"/>
+    <w:lsdException w:name="List Continue 2" w:semiHidden="1" w:unhideWhenUsed="1"/>
+    <w:lsdException w:name="List Continue 3" w:semiHidden="1" w:unhideWhenUsed="1"/>
+    <w:lsdException w:name="List Continue 4" w:semiHidden="1" w:unhideWhenUsed="1"/>
+    <w:lsdException w:name="List Continue 5" w:semiHidden="1" w:unhideWhenUsed="1"/>
+    <w:lsdException w:name="Message Header" w:semiHidden="1" w:unhideWhenUsed="1"/>
+    <w:lsdException w:name="Subtitle" w:uiPriority="11" w:qFormat="1"/>
+    <w:lsdException w:name="Salutation" w:semiHidden="1" w:unhideWhenUsed="1"/>
+    <w:lsdException w:name="Date" w:semiHidden="1" w:unhideWhenUsed="1"/>
+    <w:lsdException w:name="Body Text First Indent" w:semiHidden="1" w:unhideWhenUsed="1"/>
+    <w:lsdException w:name="Body Text First Indent 2" w:semiHidden="1" w:unhideWhenUsed="1"/>
+    <w:lsdException w:name="Note Heading" w:semiHidden="1" w:unhideWhenUsed="1"/>
+    <w:lsdException w:name="Body Text 2" w:semiHidden="1" w:unhideWhenUsed="1"/>
+    <w:lsdException w:name="Body Text 3" w:semiHidden="1" w:unhideWhenUsed="1"/>
+    <w:lsdException w:name="Body Text Indent 2" w:semiHidden="1" w:unhideWhenUsed="1"/>
+    <w:lsdException w:name="Body Text Indent 3" w:semiHidden="1" w:unhideWhenUsed="1"/>
+    <w:lsdException w:name="Block Text" w:semiHidden="1" w:unhideWhenUsed="1"/>
+    <w:lsdException w:name="Hyperlink" w:semiHidden="1" w:unhideWhenUsed="1"/>
+    <w:lsdException w:name="FollowedHyperlink" w:semiHidden="1" w:unhideWhenUsed="1"/>
+    <w:lsdException w:name="Strong" w:uiPriority="22" w:qFormat="1"/>
+    <w:lsdException w:name="Emphasis" w:uiPriority="20" w:qFormat="1"/>
+    <w:lsdException w:name="Document Map" w:semiHidden="1" w:unhideWhenUsed="1"/>
+    <w:lsdException w:name="Plain Text" w:semiHidden="1" w:unhideWhenUsed="1"/>
+    <w:lsdException w:name="E-mail Signature" w:semiHidden="1" w:unhideWhenUsed="1"/>
+    <w:lsdException w:name="HTML Top of Form" w:semiHidden="1" w:unhideWhenUsed="1"/>
+    <w:lsdException w:name="HTML Bottom of Form" w:semiHidden="1" w:unhideWhenUsed="1"/>
+    <w:lsdException w:name="Normal (Web)" w:semiHidden="1" w:unhideWhenUsed="1"/>
+    <w:lsdException w:name="HTML Acronym" w:semiHidden="1" w:unhideWhenUsed="1"/>
+    <w:lsdException w:name="HTML Address" w:semiHidden="1" w:unhideWhenUsed="1"/>
+    <w:lsdException w:name="HTML Cite" w:semiHidden="1" w:unhideWhenUsed="1"/>
+    <w:lsdException w:name="HTML Code" w:semiHidden="1" w:unhideWhenUsed="1"/>
+    <w:lsdException w:name="HTML Definition" w:semiHidden="1" w:unhideWhenUsed="1"/>
+    <w:lsdException w:name="HTML Keyboard" w:semiHidden="1" w:unhideWhenUsed="1"/>
+    <w:lsdException w:name="HTML Preformatted" w:semiHidden="1" w:unhideWhenUsed="1"/>
+    <w:lsdException w:name="HTML Sample" w:semiHidden="1" w:unhideWhenUsed="1"/>
+    <w:lsdException w:name="HTML Typewriter" w:semiHidden="1" w:unhideWhenUsed="1"/>
+    <w:lsdException w:name="HTML Variable" w:semiHidden="1" w:unhideWhenUsed="1"/>
+    <w:lsdException w:name="Normal Table" w:semiHidden="1" w:unhideWhenUsed="1"/>
+    <w:lsdException w:name="annotation subject" w:semiHidden="1" w:unhideWhenUsed="1"/>
+    <w:lsdException w:name="No List" w:semiHidden="1" w:unhideWhenUsed="1"/>
+    <w:lsdException w:name="Outline List 1" w:semiHidden="1" w:unhideWhenUsed="1"/>
+    <w:lsdException w:name="Outline List 2" w:semiHidden="1" w:unhideWhenUsed="1"/>
+    <w:lsdException w:name="Outline List 3" w:semiHidden="1" w:unhideWhenUsed="1"/>
+    <w:lsdException w:name="Table Simple 1" w:semiHidden="1" w:unhideWhenUsed="1"/>
+    <w:lsdException w:name="Table Simple 2" w:semiHidden="1" w:unhideWhenUsed="1"/>
+    <w:lsdException w:name="Table Simple 3" w:semiHidden="1" w:unhideWhenUsed="1"/>
+    <w:lsdException w:name="Table Classic 1" w:semiHidden="1" w:unhideWhenUsed="1"/>
+    <w:lsdException w:name="Table Classic 2" w:semiHidden="1" w:unhideWhenUsed="1"/>
+    <w:lsdException w:name="Table Classic 3" w:semiHidden="1" w:unhideWhenUsed="1"/>
+    <w:lsdException w:name="Table Classic 4" w:semiHidden="1" w:unhideWhenUsed="1"/>
+    <w:lsdException w:name="Table Colorful 1" w:semiHidden="1" w:unhideWhenUsed="1"/>
+    <w:lsdException w:name="Table Colorful 2" w:semiHidden="1" w:unhideWhenUsed="1"/>
+    <w:lsdException w:name="Table Colorful 3" w:semiHidden="1" w:unhideWhenUsed="1"/>
+    <w:lsdException w:name="Table Columns 1" w:semiHidden="1" w:unhideWhenUsed="1"/>
+    <w:lsdException w:name="Table Columns 2" w:semiHidden="1" w:unhideWhenUsed="1"/>
+    <w:lsdException w:name="Table Columns 3" w:semiHidden="1" w:unhideWhenUsed="1"/>
+    <w:lsdException w:name="Table Columns 4" w:semiHidden="1" w:unhideWhenUsed="1"/>
+    <w:lsdException w:name="Table Columns 5" w:semiHidden="1" w:unhideWhenUsed="1"/>
+    <w:lsdException w:name="Table Grid 1" w:semiHidden="1" w:unhideWhenUsed="1"/>
+    <w:lsdException w:name="Table Grid 2" w:semiHidden="1" w:unhideWhenUsed="1"/>
+    <w:lsdException w:name="Table Grid 3" w:semiHidden="1" w:unhideWhenUsed="1"/>
+    <w:lsdException w:name="Table Grid 4" w:semiHidden="1" w:unhideWhenUsed="1"/>
+    <w:lsdException w:name="Table Grid 5" w:semiHidden="1" w:unhideWhenUsed="1"/>
+    <w:lsdException w:name="Table Grid 6" w:semiHidden="1" w:unhideWhenUsed="1"/>
+    <w:lsdException w:name="Table Grid 7" w:semiHidden="1" w:unhideWhenUsed="1"/>
+    <w:lsdException w:name="Table Grid 8" w:semiHidden="1" w:unhideWhenUsed="1"/>
+    <w:lsdException w:name="Table List 1" w:semiHidden="1" w:unhideWhenUsed="1"/>
+    <w:lsdException w:name="Table List 2" w:semiHidden="1" w:unhideWhenUsed="1"/>
+    <w:lsdException w:name="Table List 3" w:semiHidden="1" w:unhideWhenUsed="1"/>
+    <w:lsdException w:name="Table List 4" w:semiHidden="1" w:unhideWhenUsed="1"/>
+    <w:lsdException w:name="Table List 5" w:semiHidden="1" w:unhideWhenUsed="1"/>
+    <w:lsdException w:name="Table List 6" w:semiHidden="1" w:unhideWhenUsed="1"/>
+    <w:lsdException w:name="Table List 7" w:semiHidden="1" w:unhideWhenUsed="1"/>
+    <w:lsdException w:name="Table List 8" w:semiHidden="1" w:unhideWhenUsed="1"/>
+    <w:lsdException w:name="Table 3D effects 1" w:semiHidden="1" w:unhideWhenUsed="1"/>
+    <w:lsdException w:name="Table 3D effects 2" w:semiHidden="1" w:unhideWhenUsed="1"/>
+    <w:lsdException w:name="Table 3D effects 3" w:semiHidden="1" w:unhideWhenUsed="1"/>
+    <w:lsdException w:name="Table Contemporary" w:semiHidden="1" w:unhideWhenUsed="1"/>
+    <w:lsdException w:name="Table Elegant" w:semiHidden="1" w:unhideWhenUsed="1"/>
+    <w:lsdException w:name="Table Professional" w:semiHidden="1" w:unhideWhenUsed="1"/>
+    <w:lsdException w:name="Table Subtle 1" w:semiHidden="1" w:unhideWhenUsed="1"/>
+    <w:lsdException w:name="Table Subtle 2" w:semiHidden="1" w:unhideWhenUsed="1"/>
+    <w:lsdException w:name="Table Web 1" w:semiHidden="1" w:unhideWhenUsed="1"/>
+    <w:lsdException w:name="Table Web 2" w:semiHidden="1" w:unhideWhenUsed="1"/>
+    <w:lsdException w:name="Table Web 3" w:semiHidden="1" w:unhideWhenUsed="1"/>
+    <w:lsdException w:name="Balloon Text" w:semiHidden="1" w:unhideWhenUsed="1"/>
+    <w:lsdException w:name="Table Grid" w:uiPriority="39"/>
+    <w:lsdException w:name="Table Theme" w:semiHidden="1" w:unhideWhenUsed="1"/>
+    <w:lsdException w:name="Placeholder Text" w:semiHidden="1"/>
+    <w:lsdException w:name="No Spacing" w:uiPriority="1" w:qFormat="1"/>
+    <w:lsdException w:name="Light Shading" w:uiPriority="60"/>
+    <w:lsdException w:name="Light List" w:uiPriority="61"/>
+    <w:lsdException w:name="Light Grid" w:uiPriority="62"/>
+    <w:lsdException w:name="Medium Shading 1" w:uiPriority="63"/>
+    <w:lsdException w:name="Medium Shading 2" w:uiPriority="64"/>
+    <w:lsdException w:name="Medium List 1" w:uiPriority="65"/>
+    <w:lsdException w:name="Medium List 2" w:uiPriority="66"/>
+    <w:lsdException w:name="Medium Grid 1" w:uiPriority="67"/>
+    <w:lsdException w:name="Medium Grid 2" w:uiPriority="68"/>
+    <w:lsdException w:name="Medium Grid 3" w:uiPriority="69"/>
+    <w:lsdException w:name="Dark List" w:uiPriority="70"/>
+    <w:lsdException w:name="Colorful Shading" w:uiPriority="71"/>
+    <w:lsdException w:name="Colorful List" w:uiPriority="72"/>
+    <w:lsdException w:name="Colorful Grid" w:uiPriority="73"/>
+    <w:lsdException w:name="Light Shading Accent 1" w:uiPriority="60"/>
+    <w:lsdException w:name="Light List Accent 1" w:uiPriority="61"/>
+    <w:lsdException w:name="Light Grid Accent 1" w:uiPriority="62"/>
+    <w:lsdException w:name="Medium Shading 1 Accent 1" w:uiPriority="63"/>
+    <w:lsdException w:name="Medium Shading 2 Accent 1" w:uiPriority="64"/>
+    <w:lsdException w:name="Medium List 1 Accent 1" w:uiPriority="65"/>
+    <w:lsdException w:name="Revision" w:semiHidden="1"/>
+    <w:lsdException w:name="List Paragraph" w:uiPriority="34" w:qFormat="1"/>
+    <w:lsdException w:name="Quote" w:uiPriority="29" w:qFormat="1"/>
+    <w:lsdException w:name="Intense Quote" w:uiPriority="30" w:qFormat="1"/>
+    <w:lsdException w:name="Medium List 2 Accent 1" w:uiPriority="66"/>
+    <w:lsdException w:name="Medium Grid 1 Accent 1" w:uiPriority="67"/>
+    <w:lsdException w:name="Medium Grid 2 Accent 1" w:uiPriority="68"/>
+    <w:lsdException w:name="Medium Grid 3 Accent 1" w:uiPriority="69"/>
+    <w:lsdException w:name="Dark List Accent 1" w:uiPriority="70"/>
+    <w:lsdException w:name="Colorful Shading Accent 1" w:uiPriority="71"/>
+    <w:lsdException w:name="Colorful List Accent 1" w:uiPriority="72"/>
+    <w:lsdException w:name="Colorful Grid Accent 1" w:uiPriority="73"/>
+    <w:lsdException w:name="Light Shading Accent 2" w:uiPriority="60"/>
+    <w:lsdException w:name="Light List Accent 2" w:uiPriority="61"/>
+    <w:lsdException w:name="Light Grid Accent 2" w:uiPriority="62"/>
+    <w:lsdException w:name="Medium Shading 1 Accent 2" w:uiPriority="63"/>
+    <w:lsdException w:name="Medium Shading 2 Accent 2" w:uiPriority="64"/>
+    <w:lsdException w:name="Medium List 1 Accent 2" w:uiPriority="65"/>
+    <w:lsdException w:name="Medium List 2 Accent 2" w:uiPriority="66"/>
+    <w:lsdException w:name="Medium Grid 1 Accent 2" w:uiPriority="67"/>
+    <w:lsdException w:name="Medium Grid 2 Accent 2" w:uiPriority="68"/>
+    <w:lsdException w:name="Medium Grid 3 Accent 2" w:uiPriority="69"/>
+    <w:lsdException w:name="Dark List Accent 2" w:uiPriority="70"/>
+    <w:lsdException w:name="Colorful Shading Accent 2" w:uiPriority="71"/>
+    <w:lsdException w:name="Colorful List Accent 2" w:uiPriority="72"/>
+    <w:lsdException w:name="Colorful Grid Accent 2" w:uiPriority="73"/>
+    <w:lsdException w:name="Light Shading Accent 3" w:uiPriority="60"/>
+    <w:lsdException w:name="Light List Accent 3" w:uiPriority="61"/>
+    <w:lsdException w:name="Light Grid Accent 3" w:uiPriority="62"/>
+    <w:lsdException w:name="Medium Shading 1 Accent 3" w:uiPriority="63"/>
+    <w:lsdException w:name="Medium Shading 2 Accent 3" w:uiPriority="64"/>
+    <w:lsdException w:name="Medium List 1 Accent 3" w:uiPriority="65"/>
+    <w:lsdException w:name="Medium List 2 Accent 3" w:uiPriority="66"/>
+    <w:lsdException w:name="Medium Grid 1 Accent 3" w:uiPriority="67"/>
+    <w:lsdException w:name="Medium Grid 2 Accent 3" w:uiPriority="68"/>
+    <w:lsdException w:name="Medium Grid 3 Accent 3" w:uiPriority="69"/>
+    <w:lsdException w:name="Dark List Accent 3" w:uiPriority="70"/>
+    <w:lsdException w:name="Colorful Shading Accent 3" w:uiPriority="71"/>
+    <w:lsdException w:name="Colorful List Accent 3" w:uiPriority="72"/>
+    <w:lsdException w:name="Colorful Grid Accent 3" w:uiPriority="73"/>
+    <w:lsdException w:name="Light Shading Accent 4" w:uiPriority="60"/>
+    <w:lsdException w:name="Light List Accent 4" w:uiPriority="61"/>
+    <w:lsdException w:name="Light Grid Accent 4" w:uiPriority="62"/>
+    <w:lsdException w:name="Medium Shading 1 Accent 4" w:uiPriority="63"/>
+    <w:lsdException w:name="Medium Shading 2 Accent 4" w:uiPriority="64"/>
+    <w:lsdException w:name="Medium List 1 Accent 4" w:uiPriority="65"/>
+    <w:lsdException w:name="Medium List 2 Accent 4" w:uiPriority="66"/>
+    <w:lsdException w:name="Medium Grid 1 Accent 4" w:uiPriority="67"/>
+    <w:lsdException w:name="Medium Grid 2 Accent 4" w:uiPriority="68"/>
+    <w:lsdException w:name="Medium Grid 3 Accent 4" w:uiPriority="69"/>
+    <w:lsdException w:name="Dark List Accent 4" w:uiPriority="70"/>
+    <w:lsdException w:name="Colorful Shading Accent 4" w:uiPriority="71"/>
+    <w:lsdException w:name="Colorful List Accent 4" w:uiPriority="72"/>
+    <w:lsdException w:name="Colorful Grid Accent 4" w:uiPriority="73"/>
+    <w:lsdException w:name="Light Shading Accent 5" w:uiPriority="60"/>
+    <w:lsdException w:name="Light List Accent 5" w:uiPriority="61"/>
+    <w:lsdException w:name="Light Grid Accent 5" w:uiPriority="62"/>
+    <w:lsdException w:name="Medium Shading 1 Accent 5" w:uiPriority="63"/>
+    <w:lsdException w:name="Medium Shading 2 Accent 5" w:uiPriority="64"/>
+    <w:lsdException w:name="Medium List 1 Accent 5" w:uiPriority="65"/>
+    <w:lsdException w:name="Medium List 2 Accent 5" w:uiPriority="66"/>
+    <w:lsdException w:name="Medium Grid 1 Accent 5" w:uiPriority="67"/>
+    <w:lsdException w:name="Medium Grid 2 Accent 5" w:uiPriority="68"/>
+    <w:lsdException w:name="Medium Grid 3 Accent 5" w:uiPriority="69"/>
+    <w:lsdException w:name="Dark List Accent 5" w:uiPriority="70"/>
+    <w:lsdException w:name="Colorful Shading Accent 5" w:uiPriority="71"/>
+    <w:lsdException w:name="Colorful List Accent 5" w:uiPriority="72"/>
+    <w:lsdException w:name="Colorful Grid Accent 5" w:uiPriority="73"/>
+    <w:lsdException w:name="Light Shading Accent 6" w:uiPriority="60"/>
+    <w:lsdException w:name="Light List Accent 6" w:uiPriority="61"/>
+    <w:lsdException w:name="Light Grid Accent 6" w:uiPriority="62"/>
+    <w:lsdException w:name="Medium Shading 1 Accent 6" w:uiPriority="63"/>
+    <w:lsdException w:name="Medium Shading 2 Accent 6" w:uiPriority="64"/>
+    <w:lsdException w:name="Medium List 1 Accent 6" w:uiPriority="65"/>
+    <w:lsdException w:name="Medium List 2 Accent 6" w:uiPriority="66"/>
+    <w:lsdException w:name="Medium Grid 1 Accent 6" w:uiPriority="67"/>
+    <w:lsdException w:name="Medium Grid 2 Accent 6" w:uiPriority="68"/>
+    <w:lsdException w:name="Medium Grid 3 Accent 6" w:uiPriority="69"/>
+    <w:lsdException w:name="Dark List Accent 6" w:uiPriority="70"/>
+    <w:lsdException w:name="Colorful Shading Accent 6" w:uiPriority="71"/>
+    <w:lsdException w:name="Colorful List Accent 6" w:uiPriority="72"/>
+    <w:lsdException w:name="Colorful Grid Accent 6" w:uiPriority="73"/>
+    <w:lsdException w:name="Subtle Emphasis" w:uiPriority="19" w:qFormat="1"/>
+    <w:lsdException w:name="Intense Emphasis" w:uiPriority="21" w:qFormat="1"/>
+    <w:lsdException w:name="Subtle Reference" w:uiPriority="31" w:qFormat="1"/>
+    <w:lsdException w:name="Intense Reference" w:uiPriority="32" w:qFormat="1"/>
+    <w:lsdException w:name="Book Title" w:uiPriority="33" w:qFormat="1"/>
+    <w:lsdException w:name="Bibliography" w:semiHidden="1" w:uiPriority="37" w:unhideWhenUsed="1"/>
+    <w:lsdException w:name="TOC Heading" w:semiHidden="1" w:uiPriority="39" w:unhideWhenUsed="1" w:qFormat="1"/>
+    <w:lsdException w:name="Plain Table 1" w:uiPriority="41"/>
+    <w:lsdException w:name="Plain Table 2" w:uiPriority="42"/>
+    <w:lsdException w:name="Plain Table 3" w:uiPriority="43"/>
+    <w:lsdException w:name="Plain Table 4" w:uiPriority="44"/>
+    <w:lsdException w:name="Plain Table 5" w:uiPriority="45"/>
+    <w:lsdException w:name="Grid Table Light" w:uiPriority="40"/>
+    <w:lsdException w:name="Grid Table 1 Light" w:uiPriority="46"/>
+    <w:lsdException w:name="Grid Table 2" w:uiPriority="47"/>
+    <w:lsdException w:name="Grid Table 3" w:uiPriority="48"/>
+    <w:lsdException w:name="Grid Table 4" w:uiPriority="49"/>
+    <w:lsdException w:name="Grid Table 5 Dark" w:uiPriority="50"/>
+    <w:lsdException w:name="Grid Table 6 Colorful" w:uiPriority="51"/>
+    <w:lsdException w:name="Grid Table 7 Colorful" w:uiPriority="52"/>
+    <w:lsdException w:name="Grid Table 1 Light Accent 1" w:uiPriority="46"/>
+    <w:lsdException w:name="Grid Table 2 Accent 1" w:uiPriority="47"/>
+    <w:lsdException w:name="Grid Table 3 Accent 1" w:uiPriority="48"/>
+    <w:lsdException w:name="Grid Table 4 Accent 1" w:uiPriority="49"/>
+    <w:lsdException w:name="Grid Table 5 Dark Accent 1" w:uiPriority="50"/>
+    <w:lsdException w:name="Grid Table 6 Colorful Accent 1" w:uiPriority="51"/>
+    <w:lsdException w:name="Grid Table 7 Colorful Accent 1" w:uiPriority="52"/>
+    <w:lsdException w:name="Grid Table 1 Light Accent 2" w:uiPriority="46"/>
+    <w:lsdException w:name="Grid Table 2 Accent 2" w:uiPriority="47"/>
+    <w:lsdException w:name="Grid Table 3 Accent 2" w:uiPriority="48"/>
+    <w:lsdException w:name="Grid Table 4 Accent 2" w:uiPriority="49"/>
+    <w:lsdException w:name="Grid Table 5 Dark Accent 2" w:uiPriority="50"/>
+    <w:lsdException w:name="Grid Table 6 Colorful Accent 2" w:uiPriority="51"/>
+    <w:lsdException w:name="Grid Table 7 Colorful Accent 2" w:uiPriority="52"/>
+    <w:lsdException w:name="Grid Table 1 Light Accent 3" w:uiPriority="46"/>
+    <w:lsdException w:name="Grid Table 2 Accent 3" w:uiPriority="47"/>
+    <w:lsdException w:name="Grid Table 3 Accent 3" w:uiPriority="48"/>
+    <w:lsdException w:name="Grid Table 4 Accent 3" w:uiPriority="49"/>
+    <w:lsdException w:name="Grid Table 5 Dark Accent 3" w:uiPriority="50"/>
+    <w:lsdException w:name="Grid Table 6 Colorful Accent 3" w:uiPriority="51"/>
+    <w:lsdException w:name="Grid Table 7 Colorful Accent 3" w:uiPriority="52"/>
+    <w:lsdException w:name="Grid Table 1 Light Accent 4" w:uiPriority="46"/>
+    <w:lsdException w:name="Grid Table 2 Accent 4" w:uiPriority="47"/>
+    <w:lsdException w:name="Grid Table 3 Accent 4" w:uiPriority="48"/>
+    <w:lsdException w:name="Grid Table 4 Accent 4" w:uiPriority="49"/>
+    <w:lsdException w:name="Grid Table 5 Dark Accent 4" w:uiPriority="50"/>
+    <w:lsdException w:name="Grid Table 6 Colorful Accent 4" w:uiPriority="51"/>
+    <w:lsdException w:name="Grid Table 7 Colorful Accent 4" w:uiPriority="52"/>
+    <w:lsdException w:name="Grid Table 1 Light Accent 5" w:uiPriority="46"/>
+    <w:lsdException w:name="Grid Table 2 Accent 5" w:uiPriority="47"/>
+    <w:lsdException w:name="Grid Table 3 Accent 5" w:uiPriority="48"/>
+    <w:lsdException w:name="Grid Table 4 Accent 5" w:uiPriority="49"/>
+    <w:lsdException w:name="Grid Table 5 Dark Accent 5" w:uiPriority="50"/>
+    <w:lsdException w:name="Grid Table 6 Colorful Accent 5" w:uiPriority="51"/>
+    <w:lsdException w:name="Grid Table 7 Colorful Accent 5" w:uiPriority="52"/>
+    <w:lsdException w:name="Grid Table 1 Light Accent 6" w:uiPriority="46"/>
+    <w:lsdException w:name="Grid Table 2 Accent 6" w:uiPriority="47"/>
+    <w:lsdException w:name="Grid Table 3 Accent 6" w:uiPriority="48"/>
+    <w:lsdException w:name="Grid Table 4 Accent 6" w:uiPriority="49"/>
+    <w:lsdException w:name="Grid Table 5 Dark Accent 6" w:uiPriority="50"/>
+    <w:lsdException w:name="Grid Table 6 Colorful Accent 6" w:uiPriority="51"/>
+    <w:lsdException w:name="Grid Table 7 Colorful Accent 6" w:uiPriority="52"/>
+    <w:lsdException w:name="List Table 1 Light" w:uiPriority="46"/>
+    <w:lsdException w:name="List Table 2" w:uiPriority="47"/>
+    <w:lsdException w:name="List Table 3" w:uiPriority="48"/>
+    <w:lsdException w:name="List Table 4" w:uiPriority="49"/>
+    <w:lsdException w:name="List Table 5 Dark" w:uiPriority="50"/>
+    <w:lsdException w:name="List Table 6 Colorful" w:uiPriority="51"/>
+    <w:lsdException w:name="List Table 7 Colorful" w:uiPriority="52"/>
+    <w:lsdException w:name="List Table 1 Light Accent 1" w:uiPriority="46"/>
+    <w:lsdException w:name="List Table 2 Accent 1" w:uiPriority="47"/>
+    <w:lsdException w:name="List Table 3 Accent 1" w:uiPriority="48"/>
+    <w:lsdException w:name="List Table 4 Accent 1" w:uiPriority="49"/>
+    <w:lsdException w:name="List Table 5 Dark Accent 1" w:uiPriority="50"/>
+    <w:lsdException w:name="List Table 6 Colorful Accent 1" w:uiPriority="51"/>
+    <w:lsdException w:name="List Table 7 Colorful Accent 1" w:uiPriority="52"/>
+    <w:lsdException w:name="List Table 1 Light Accent 2" w:uiPriority="46"/>
+    <w:lsdException w:name="List Table 2 Accent 2" w:uiPriority="47"/>
+    <w:lsdException w:name="List Table 3 Accent 2" w:uiPriority="48"/>
+    <w:lsdException w:name="List Table 4 Accent 2" w:uiPriority="49"/>
+    <w:lsdException w:name="List Table 5 Dark Accent 2" w:uiPriority="50"/>
+    <w:lsdException w:name="List Table 6 Colorful Accent 2" w:uiPriority="51"/>
+    <w:lsdException w:name="List Table 7 Colorful Accent 2" w:uiPriority="52"/>
+    <w:lsdException w:name="List Table 1 Light Accent 3" w:uiPriority="46"/>
+    <w:lsdException w:name="List Table 2 Accent 3" w:uiPriority="47"/>
+    <w:lsdException w:name="List Table 3 Accent 3" w:uiPriority="48"/>
+    <w:lsdException w:name="List Table 4 Accent 3" w:uiPriority="49"/>
+    <w:lsdException w:name="List Table 5 Dark Accent 3" w:uiPriority="50"/>
+    <w:lsdException w:name="List Table 6 Colorful Accent 3" w:uiPriority="51"/>
+    <w:lsdException w:name="List Table 7 Colorful Accent 3" w:uiPriority="52"/>
+    <w:lsdException w:name="List Table 1 Light Accent 4" w:uiPriority="46"/>
+    <w:lsdException w:name="List Table 2 Accent 4" w:uiPriority="47"/>
+    <w:lsdException w:name="List Table 3 Accent 4" w:uiPriority="48"/>
+    <w:lsdException w:name="List Table 4 Accent 4" w:uiPriority="49"/>
+    <w:lsdException w:name="List Table 5 Dark Accent 4" w:uiPriority="50"/>
+    <w:lsdException w:name="List Table 6 Colorful Accent 4" w:uiPriority="51"/>
+    <w:lsdException w:name="List Table 7 Colorful Accent 4" w:uiPriority="52"/>
+    <w:lsdException w:name="List Table 1 Light Accent 5" w:uiPriority="46"/>
+    <w:lsdException w:name="List Table 2 Accent 5" w:uiPriority="47"/>
+    <w:lsdException w:name="List Table 3 Accent 5" w:uiPriority="48"/>
+    <w:lsdException w:name="List Table 4 Accent 5" w:uiPriority="49"/>
+    <w:lsdException w:name="List Table 5 Dark Accent 5" w:uiPriority="50"/>
+    <w:lsdException w:name="List Table 6 Colorful Accent 5" w:uiPriority="51"/>
+    <w:lsdException w:name="List Table 7 Colorful Accent 5" w:uiPriority="52"/>
+    <w:lsdException w:name="List Table 1 Light Accent 6" w:uiPriority="46"/>
+    <w:lsdException w:name="List Table 2 Accent 6" w:uiPriority="47"/>
+    <w:lsdException w:name="List Table 3 Accent 6" w:uiPriority="48"/>
+    <w:lsdException w:name="List Table 4 Accent 6" w:uiPriority="49"/>
+    <w:lsdException w:name="List Table 5 Dark Accent 6" w:uiPriority="50"/>
+    <w:lsdException w:name="List Table 6 Colorful Accent 6" w:uiPriority="51"/>
+    <w:lsdException w:name="List Table 7 Colorful Accent 6" w:uiPriority="52"/>
+    <w:lsdException w:name="Mention" w:semiHidden="1" w:unhideWhenUsed="1"/>
+    <w:lsdException w:name="Smart Hyperlink" w:semiHidden="1" w:unhideWhenUsed="1"/>
+    <w:lsdException w:name="Hashtag" w:semiHidden="1" w:unhideWhenUsed="1"/>
+    <w:lsdException w:name="Unresolved Mention" w:semiHidden="1" w:unhideWhenUsed="1"/>
+    <w:lsdException w:name="Smart Link" w:semiHidden="1" w:unhideWhenUsed="1"/>
+  </w:latentStyles>
   <w:style w:type="paragraph" w:default="1" w:styleId="Normal">
     <w:name w:val="Normal"/>
-    <w:next w:val="Normal"/>
-    <w:pPr/>
+    <w:qFormat/>
     <w:rPr>
       <w:sz w:val="24"/>
       <w:szCs w:val="24"/>
-      <w:lang w:val="en-US" w:eastAsia="en-US" w:bidi="ar-SA"/>
+      <w:lang w:val="en-US" w:eastAsia="en-US"/>
     </w:rPr>
   </w:style>
-  <w:style w:type="character" w:default="1" w:styleId="Default Paragraph Font">
+  <w:style w:type="character" w:default="1" w:styleId="DefaultParagraphFont">
     <w:name w:val="Default Paragraph Font"/>
-    <w:next w:val="Default Paragraph Font"/>
+    <w:uiPriority w:val="1"/>
+    <w:semiHidden/>
+    <w:unhideWhenUsed/>
+  </w:style>
+  <w:style w:type="table" w:default="1" w:styleId="TableNormal">
+    <w:name w:val="Normal Table"/>
+    <w:uiPriority w:val="99"/>
+    <w:semiHidden/>
+    <w:unhideWhenUsed/>
+    <w:tblPr>
+      <w:tblInd w:w="0" w:type="dxa"/>
+      <w:tblCellMar>
+        <w:top w:w="0" w:type="dxa"/>
+        <w:left w:w="108" w:type="dxa"/>
+        <w:bottom w:w="0" w:type="dxa"/>
+        <w:right w:w="108" w:type="dxa"/>
+      </w:tblCellMar>
+    </w:tblPr>
+  </w:style>
+  <w:style w:type="numbering" w:default="1" w:styleId="NoList">
+    <w:name w:val="No List"/>
+    <w:uiPriority w:val="99"/>
+    <w:semiHidden/>
+    <w:unhideWhenUsed/>
   </w:style>
   <w:style w:type="character" w:styleId="Hyperlink">
     <w:name w:val="Hyperlink"/>
@@ -1208,85 +1815,26 @@
       <w:u w:val="single"/>
     </w:rPr>
   </w:style>
-  <w:style w:type="table" w:default="1" w:styleId="Table Normal">
-    <w:name w:val="Table Normal"/>
-    <w:next w:val="Table Normal"/>
-    <w:pPr/>
-    <w:tblPr>
-      <w:tblInd w:w="0" w:type="dxa"/>
-    </w:tblPr>
-    <w:trPr/>
-    <w:tcPr/>
-    <w:tblStylePr w:type="firstRow"/>
-    <w:tblStylePr w:type="lastRow"/>
-    <w:tblStylePr w:type="firstCol"/>
-    <w:tblStylePr w:type="lastCol"/>
-    <w:tblStylePr w:type="band1Vert"/>
-    <w:tblStylePr w:type="band2Vert"/>
-    <w:tblStylePr w:type="band1Horz"/>
-    <w:tblStylePr w:type="band2Horz"/>
-    <w:tblStylePr w:type="neCell"/>
-    <w:tblStylePr w:type="nwCell"/>
-    <w:tblStylePr w:type="seCell"/>
-    <w:tblStylePr w:type="swCell"/>
-  </w:style>
-  <w:style w:type="numbering" w:default="1" w:styleId="No List">
-    <w:name w:val="No List"/>
-    <w:next w:val="No List"/>
-    <w:pPr/>
-  </w:style>
-  <w:style w:type="paragraph" w:styleId="Body">
+  <w:style w:type="paragraph" w:customStyle="1" w:styleId="Body">
     <w:name w:val="Body"/>
-    <w:next w:val="Body"/>
-    <w:pPr>
-      <w:keepNext w:val="0"/>
-      <w:keepLines w:val="0"/>
-      <w:pageBreakBefore w:val="0"/>
-      <w:widowControl w:val="1"/>
-      <w:shd w:val="clear" w:color="auto" w:fill="auto"/>
-      <w:suppressAutoHyphens w:val="0"/>
-      <w:bidi w:val="0"/>
-      <w:spacing w:before="0" w:after="0" w:line="240" w:lineRule="auto"/>
-      <w:ind w:left="0" w:right="0" w:firstLine="0"/>
-      <w:jc w:val="left"/>
-      <w:outlineLvl w:val="9"/>
-    </w:pPr>
     <w:rPr>
-      <w:rFonts w:ascii="Helvetica Neue" w:cs="Arial Unicode MS" w:hAnsi="Helvetica Neue" w:eastAsia="Arial Unicode MS"/>
-      <w:b w:val="0"/>
-      <w:bCs w:val="0"/>
-      <w:i w:val="0"/>
-      <w:iCs w:val="0"/>
-      <w:caps w:val="0"/>
-      <w:smallCaps w:val="0"/>
-      <w:strike w:val="0"/>
-      <w:dstrike w:val="0"/>
-      <w:outline w:val="0"/>
+      <w:rFonts w:ascii="Helvetica Neue" w:hAnsi="Helvetica Neue" w:cs="Arial Unicode MS"/>
       <w:color w:val="000000"/>
-      <w:spacing w:val="0"/>
-      <w:kern w:val="0"/>
-      <w:position w:val="0"/>
       <w:sz w:val="22"/>
       <w:szCs w:val="22"/>
-      <w:u w:val="none"/>
-      <w:shd w:val="nil" w:color="auto" w:fill="auto"/>
-      <w:vertAlign w:val="baseline"/>
       <w:lang w:val="en-US"/>
-      <w14:textOutline>
+      <w14:textOutline w14:w="0" w14:cap="flat" w14:cmpd="sng" w14:algn="ctr">
         <w14:noFill/>
+        <w14:prstDash w14:val="solid"/>
+        <w14:bevel/>
       </w14:textOutline>
-      <w14:textFill>
-        <w14:solidFill>
-          <w14:srgbClr w14:val="000000"/>
-        </w14:solidFill>
-      </w14:textFill>
     </w:rPr>
   </w:style>
 </w:styles>
 </file>
 
 <file path=word/theme/theme1.xml><?xml version="1.0" encoding="utf-8"?>
-<a:theme xmlns:a="http://schemas.openxmlformats.org/drawingml/2006/main" xmlns:r="http://schemas.openxmlformats.org/officeDocument/2006/relationships" name="Blank">
+<a:theme xmlns:a="http://schemas.openxmlformats.org/drawingml/2006/main" name="Blank">
   <a:themeElements>
     <a:clrScheme name="Blank">
       <a:dk1>
@@ -1485,7 +2033,7 @@
         <a:effectLst/>
         <a:sp3d/>
       </a:spPr>
-      <a:bodyPr rot="0" spcFirstLastPara="1" vertOverflow="overflow" horzOverflow="overflow" vert="horz" wrap="square" lIns="50800" tIns="50800" rIns="50800" bIns="50800" numCol="1" spcCol="38100" rtlCol="0" anchor="ctr" upright="0">
+      <a:bodyPr rot="0" spcFirstLastPara="1" vertOverflow="overflow" horzOverflow="overflow" vert="horz" wrap="square" lIns="50800" tIns="50800" rIns="50800" bIns="50800" numCol="1" spcCol="38100" rtlCol="0" anchor="ctr">
         <a:spAutoFit/>
       </a:bodyPr>
       <a:lstStyle>
@@ -1504,7 +2052,7 @@
           <a:buFontTx/>
           <a:buNone/>
           <a:tabLst/>
-          <a:defRPr b="0" baseline="0" cap="none" i="0" spc="0" strike="noStrike" sz="1200" u="none" kumimoji="0" normalizeH="0">
+          <a:defRPr kumimoji="0" sz="1200" b="0" i="0" u="none" strike="noStrike" cap="none" spc="0" normalizeH="0" baseline="0">
             <a:ln>
               <a:noFill/>
             </a:ln>
@@ -1534,7 +2082,7 @@
           <a:buFontTx/>
           <a:buNone/>
           <a:tabLst/>
-          <a:defRPr b="0" baseline="0" cap="none" i="0" spc="0" strike="noStrike" sz="1800" u="none" kumimoji="0" normalizeH="0">
+          <a:defRPr kumimoji="0" sz="1800" b="0" i="0" u="none" strike="noStrike" cap="none" spc="0" normalizeH="0" baseline="0">
             <a:ln>
               <a:noFill/>
             </a:ln>
@@ -1560,7 +2108,7 @@
           <a:buFontTx/>
           <a:buNone/>
           <a:tabLst/>
-          <a:defRPr b="0" baseline="0" cap="none" i="0" spc="0" strike="noStrike" sz="1800" u="none" kumimoji="0" normalizeH="0">
+          <a:defRPr kumimoji="0" sz="1800" b="0" i="0" u="none" strike="noStrike" cap="none" spc="0" normalizeH="0" baseline="0">
             <a:ln>
               <a:noFill/>
             </a:ln>
@@ -1586,7 +2134,7 @@
           <a:buFontTx/>
           <a:buNone/>
           <a:tabLst/>
-          <a:defRPr b="0" baseline="0" cap="none" i="0" spc="0" strike="noStrike" sz="1800" u="none" kumimoji="0" normalizeH="0">
+          <a:defRPr kumimoji="0" sz="1800" b="0" i="0" u="none" strike="noStrike" cap="none" spc="0" normalizeH="0" baseline="0">
             <a:ln>
               <a:noFill/>
             </a:ln>
@@ -1612,7 +2160,7 @@
           <a:buFontTx/>
           <a:buNone/>
           <a:tabLst/>
-          <a:defRPr b="0" baseline="0" cap="none" i="0" spc="0" strike="noStrike" sz="1800" u="none" kumimoji="0" normalizeH="0">
+          <a:defRPr kumimoji="0" sz="1800" b="0" i="0" u="none" strike="noStrike" cap="none" spc="0" normalizeH="0" baseline="0">
             <a:ln>
               <a:noFill/>
             </a:ln>
@@ -1638,7 +2186,7 @@
           <a:buFontTx/>
           <a:buNone/>
           <a:tabLst/>
-          <a:defRPr b="0" baseline="0" cap="none" i="0" spc="0" strike="noStrike" sz="1800" u="none" kumimoji="0" normalizeH="0">
+          <a:defRPr kumimoji="0" sz="1800" b="0" i="0" u="none" strike="noStrike" cap="none" spc="0" normalizeH="0" baseline="0">
             <a:ln>
               <a:noFill/>
             </a:ln>
@@ -1664,7 +2212,7 @@
           <a:buFontTx/>
           <a:buNone/>
           <a:tabLst/>
-          <a:defRPr b="0" baseline="0" cap="none" i="0" spc="0" strike="noStrike" sz="1800" u="none" kumimoji="0" normalizeH="0">
+          <a:defRPr kumimoji="0" sz="1800" b="0" i="0" u="none" strike="noStrike" cap="none" spc="0" normalizeH="0" baseline="0">
             <a:ln>
               <a:noFill/>
             </a:ln>
@@ -1690,7 +2238,7 @@
           <a:buFontTx/>
           <a:buNone/>
           <a:tabLst/>
-          <a:defRPr b="0" baseline="0" cap="none" i="0" spc="0" strike="noStrike" sz="1800" u="none" kumimoji="0" normalizeH="0">
+          <a:defRPr kumimoji="0" sz="1800" b="0" i="0" u="none" strike="noStrike" cap="none" spc="0" normalizeH="0" baseline="0">
             <a:ln>
               <a:noFill/>
             </a:ln>
@@ -1716,7 +2264,7 @@
           <a:buFontTx/>
           <a:buNone/>
           <a:tabLst/>
-          <a:defRPr b="0" baseline="0" cap="none" i="0" spc="0" strike="noStrike" sz="1800" u="none" kumimoji="0" normalizeH="0">
+          <a:defRPr kumimoji="0" sz="1800" b="0" i="0" u="none" strike="noStrike" cap="none" spc="0" normalizeH="0" baseline="0">
             <a:ln>
               <a:noFill/>
             </a:ln>
@@ -1742,7 +2290,7 @@
           <a:buFontTx/>
           <a:buNone/>
           <a:tabLst/>
-          <a:defRPr b="0" baseline="0" cap="none" i="0" spc="0" strike="noStrike" sz="1800" u="none" kumimoji="0" normalizeH="0">
+          <a:defRPr kumimoji="0" sz="1800" b="0" i="0" u="none" strike="noStrike" cap="none" spc="0" normalizeH="0" baseline="0">
             <a:ln>
               <a:noFill/>
             </a:ln>
@@ -1755,9 +2303,15 @@
         </a:lvl9pPr>
       </a:lstStyle>
       <a:style>
-        <a:lnRef idx="0"/>
-        <a:fillRef idx="0"/>
-        <a:effectRef idx="0"/>
+        <a:lnRef idx="0">
+          <a:scrgbClr r="0" g="0" b="0"/>
+        </a:lnRef>
+        <a:fillRef idx="0">
+          <a:scrgbClr r="0" g="0" b="0"/>
+        </a:fillRef>
+        <a:effectRef idx="0">
+          <a:scrgbClr r="0" g="0" b="0"/>
+        </a:effectRef>
         <a:fontRef idx="none"/>
       </a:style>
     </a:spDef>
@@ -1774,7 +2328,7 @@
         <a:effectLst/>
         <a:sp3d/>
       </a:spPr>
-      <a:bodyPr rot="0" spcFirstLastPara="1" vertOverflow="overflow" horzOverflow="overflow" vert="horz" wrap="square" lIns="91439" tIns="45719" rIns="91439" bIns="45719" numCol="1" spcCol="38100" rtlCol="0" anchor="t" upright="0">
+      <a:bodyPr rot="0" spcFirstLastPara="1" vertOverflow="overflow" horzOverflow="overflow" vert="horz" wrap="square" lIns="91439" tIns="45719" rIns="91439" bIns="45719" numCol="1" spcCol="38100" rtlCol="0" anchor="t">
         <a:noAutofit/>
       </a:bodyPr>
       <a:lstStyle>
@@ -1793,7 +2347,7 @@
           <a:buFontTx/>
           <a:buNone/>
           <a:tabLst/>
-          <a:defRPr b="0" baseline="0" cap="none" i="0" spc="0" strike="noStrike" sz="1800" u="none" kumimoji="0" normalizeH="0">
+          <a:defRPr kumimoji="0" sz="1800" b="0" i="0" u="none" strike="noStrike" cap="none" spc="0" normalizeH="0" baseline="0">
             <a:ln>
               <a:noFill/>
             </a:ln>
@@ -1819,7 +2373,7 @@
           <a:buFontTx/>
           <a:buNone/>
           <a:tabLst/>
-          <a:defRPr b="0" baseline="0" cap="none" i="0" spc="0" strike="noStrike" sz="1800" u="none" kumimoji="0" normalizeH="0">
+          <a:defRPr kumimoji="0" sz="1800" b="0" i="0" u="none" strike="noStrike" cap="none" spc="0" normalizeH="0" baseline="0">
             <a:ln>
               <a:noFill/>
             </a:ln>
@@ -1845,7 +2399,7 @@
           <a:buFontTx/>
           <a:buNone/>
           <a:tabLst/>
-          <a:defRPr b="0" baseline="0" cap="none" i="0" spc="0" strike="noStrike" sz="1800" u="none" kumimoji="0" normalizeH="0">
+          <a:defRPr kumimoji="0" sz="1800" b="0" i="0" u="none" strike="noStrike" cap="none" spc="0" normalizeH="0" baseline="0">
             <a:ln>
               <a:noFill/>
             </a:ln>
@@ -1871,7 +2425,7 @@
           <a:buFontTx/>
           <a:buNone/>
           <a:tabLst/>
-          <a:defRPr b="0" baseline="0" cap="none" i="0" spc="0" strike="noStrike" sz="1800" u="none" kumimoji="0" normalizeH="0">
+          <a:defRPr kumimoji="0" sz="1800" b="0" i="0" u="none" strike="noStrike" cap="none" spc="0" normalizeH="0" baseline="0">
             <a:ln>
               <a:noFill/>
             </a:ln>
@@ -1897,7 +2451,7 @@
           <a:buFontTx/>
           <a:buNone/>
           <a:tabLst/>
-          <a:defRPr b="0" baseline="0" cap="none" i="0" spc="0" strike="noStrike" sz="1800" u="none" kumimoji="0" normalizeH="0">
+          <a:defRPr kumimoji="0" sz="1800" b="0" i="0" u="none" strike="noStrike" cap="none" spc="0" normalizeH="0" baseline="0">
             <a:ln>
               <a:noFill/>
             </a:ln>
@@ -1923,7 +2477,7 @@
           <a:buFontTx/>
           <a:buNone/>
           <a:tabLst/>
-          <a:defRPr b="0" baseline="0" cap="none" i="0" spc="0" strike="noStrike" sz="1800" u="none" kumimoji="0" normalizeH="0">
+          <a:defRPr kumimoji="0" sz="1800" b="0" i="0" u="none" strike="noStrike" cap="none" spc="0" normalizeH="0" baseline="0">
             <a:ln>
               <a:noFill/>
             </a:ln>
@@ -1949,7 +2503,7 @@
           <a:buFontTx/>
           <a:buNone/>
           <a:tabLst/>
-          <a:defRPr b="0" baseline="0" cap="none" i="0" spc="0" strike="noStrike" sz="1800" u="none" kumimoji="0" normalizeH="0">
+          <a:defRPr kumimoji="0" sz="1800" b="0" i="0" u="none" strike="noStrike" cap="none" spc="0" normalizeH="0" baseline="0">
             <a:ln>
               <a:noFill/>
             </a:ln>
@@ -1975,7 +2529,7 @@
           <a:buFontTx/>
           <a:buNone/>
           <a:tabLst/>
-          <a:defRPr b="0" baseline="0" cap="none" i="0" spc="0" strike="noStrike" sz="1800" u="none" kumimoji="0" normalizeH="0">
+          <a:defRPr kumimoji="0" sz="1800" b="0" i="0" u="none" strike="noStrike" cap="none" spc="0" normalizeH="0" baseline="0">
             <a:ln>
               <a:noFill/>
             </a:ln>
@@ -2001,7 +2555,7 @@
           <a:buFontTx/>
           <a:buNone/>
           <a:tabLst/>
-          <a:defRPr b="0" baseline="0" cap="none" i="0" spc="0" strike="noStrike" sz="1800" u="none" kumimoji="0" normalizeH="0">
+          <a:defRPr kumimoji="0" sz="1800" b="0" i="0" u="none" strike="noStrike" cap="none" spc="0" normalizeH="0" baseline="0">
             <a:ln>
               <a:noFill/>
             </a:ln>
@@ -2027,7 +2581,7 @@
           <a:buFontTx/>
           <a:buNone/>
           <a:tabLst/>
-          <a:defRPr b="0" baseline="0" cap="none" i="0" spc="0" strike="noStrike" sz="1800" u="none" kumimoji="0" normalizeH="0">
+          <a:defRPr kumimoji="0" sz="1800" b="0" i="0" u="none" strike="noStrike" cap="none" spc="0" normalizeH="0" baseline="0">
             <a:ln>
               <a:noFill/>
             </a:ln>
@@ -2040,9 +2594,15 @@
         </a:lvl9pPr>
       </a:lstStyle>
       <a:style>
-        <a:lnRef idx="0"/>
-        <a:fillRef idx="0"/>
-        <a:effectRef idx="0"/>
+        <a:lnRef idx="0">
+          <a:scrgbClr r="0" g="0" b="0"/>
+        </a:lnRef>
+        <a:fillRef idx="0">
+          <a:scrgbClr r="0" g="0" b="0"/>
+        </a:fillRef>
+        <a:effectRef idx="0">
+          <a:scrgbClr r="0" g="0" b="0"/>
+        </a:effectRef>
         <a:fontRef idx="none"/>
       </a:style>
     </a:lnDef>
@@ -2056,7 +2616,7 @@
         <a:effectLst/>
         <a:sp3d/>
       </a:spPr>
-      <a:bodyPr rot="0" spcFirstLastPara="1" vertOverflow="overflow" horzOverflow="overflow" vert="horz" wrap="square" lIns="50800" tIns="50800" rIns="50800" bIns="50800" numCol="1" spcCol="38100" rtlCol="0" anchor="t" upright="0">
+      <a:bodyPr rot="0" spcFirstLastPara="1" vertOverflow="overflow" horzOverflow="overflow" vert="horz" wrap="square" lIns="50800" tIns="50800" rIns="50800" bIns="50800" numCol="1" spcCol="38100" rtlCol="0" anchor="t">
         <a:spAutoFit/>
       </a:bodyPr>
       <a:lstStyle>
@@ -2075,7 +2635,7 @@
           <a:buFontTx/>
           <a:buNone/>
           <a:tabLst/>
-          <a:defRPr b="0" baseline="0" cap="none" i="0" spc="0" strike="noStrike" sz="1100" u="none" kumimoji="0" normalizeH="0">
+          <a:defRPr kumimoji="0" sz="1100" b="0" i="0" u="none" strike="noStrike" cap="none" spc="0" normalizeH="0" baseline="0">
             <a:ln>
               <a:noFill/>
             </a:ln>
@@ -2105,7 +2665,7 @@
           <a:buFontTx/>
           <a:buNone/>
           <a:tabLst/>
-          <a:defRPr b="0" baseline="0" cap="none" i="0" spc="0" strike="noStrike" sz="1800" u="none" kumimoji="0" normalizeH="0">
+          <a:defRPr kumimoji="0" sz="1800" b="0" i="0" u="none" strike="noStrike" cap="none" spc="0" normalizeH="0" baseline="0">
             <a:ln>
               <a:noFill/>
             </a:ln>
@@ -2131,7 +2691,7 @@
           <a:buFontTx/>
           <a:buNone/>
           <a:tabLst/>
-          <a:defRPr b="0" baseline="0" cap="none" i="0" spc="0" strike="noStrike" sz="1800" u="none" kumimoji="0" normalizeH="0">
+          <a:defRPr kumimoji="0" sz="1800" b="0" i="0" u="none" strike="noStrike" cap="none" spc="0" normalizeH="0" baseline="0">
             <a:ln>
               <a:noFill/>
             </a:ln>
@@ -2157,7 +2717,7 @@
           <a:buFontTx/>
           <a:buNone/>
           <a:tabLst/>
-          <a:defRPr b="0" baseline="0" cap="none" i="0" spc="0" strike="noStrike" sz="1800" u="none" kumimoji="0" normalizeH="0">
+          <a:defRPr kumimoji="0" sz="1800" b="0" i="0" u="none" strike="noStrike" cap="none" spc="0" normalizeH="0" baseline="0">
             <a:ln>
               <a:noFill/>
             </a:ln>
@@ -2183,7 +2743,7 @@
           <a:buFontTx/>
           <a:buNone/>
           <a:tabLst/>
-          <a:defRPr b="0" baseline="0" cap="none" i="0" spc="0" strike="noStrike" sz="1800" u="none" kumimoji="0" normalizeH="0">
+          <a:defRPr kumimoji="0" sz="1800" b="0" i="0" u="none" strike="noStrike" cap="none" spc="0" normalizeH="0" baseline="0">
             <a:ln>
               <a:noFill/>
             </a:ln>
@@ -2209,7 +2769,7 @@
           <a:buFontTx/>
           <a:buNone/>
           <a:tabLst/>
-          <a:defRPr b="0" baseline="0" cap="none" i="0" spc="0" strike="noStrike" sz="1800" u="none" kumimoji="0" normalizeH="0">
+          <a:defRPr kumimoji="0" sz="1800" b="0" i="0" u="none" strike="noStrike" cap="none" spc="0" normalizeH="0" baseline="0">
             <a:ln>
               <a:noFill/>
             </a:ln>
@@ -2235,7 +2795,7 @@
           <a:buFontTx/>
           <a:buNone/>
           <a:tabLst/>
-          <a:defRPr b="0" baseline="0" cap="none" i="0" spc="0" strike="noStrike" sz="1800" u="none" kumimoji="0" normalizeH="0">
+          <a:defRPr kumimoji="0" sz="1800" b="0" i="0" u="none" strike="noStrike" cap="none" spc="0" normalizeH="0" baseline="0">
             <a:ln>
               <a:noFill/>
             </a:ln>
@@ -2261,7 +2821,7 @@
           <a:buFontTx/>
           <a:buNone/>
           <a:tabLst/>
-          <a:defRPr b="0" baseline="0" cap="none" i="0" spc="0" strike="noStrike" sz="1800" u="none" kumimoji="0" normalizeH="0">
+          <a:defRPr kumimoji="0" sz="1800" b="0" i="0" u="none" strike="noStrike" cap="none" spc="0" normalizeH="0" baseline="0">
             <a:ln>
               <a:noFill/>
             </a:ln>
@@ -2287,7 +2847,7 @@
           <a:buFontTx/>
           <a:buNone/>
           <a:tabLst/>
-          <a:defRPr b="0" baseline="0" cap="none" i="0" spc="0" strike="noStrike" sz="1800" u="none" kumimoji="0" normalizeH="0">
+          <a:defRPr kumimoji="0" sz="1800" b="0" i="0" u="none" strike="noStrike" cap="none" spc="0" normalizeH="0" baseline="0">
             <a:ln>
               <a:noFill/>
             </a:ln>
@@ -2313,7 +2873,7 @@
           <a:buFontTx/>
           <a:buNone/>
           <a:tabLst/>
-          <a:defRPr b="0" baseline="0" cap="none" i="0" spc="0" strike="noStrike" sz="1800" u="none" kumimoji="0" normalizeH="0">
+          <a:defRPr kumimoji="0" sz="1800" b="0" i="0" u="none" strike="noStrike" cap="none" spc="0" normalizeH="0" baseline="0">
             <a:ln>
               <a:noFill/>
             </a:ln>
@@ -2326,12 +2886,19 @@
         </a:lvl9pPr>
       </a:lstStyle>
       <a:style>
-        <a:lnRef idx="0"/>
-        <a:fillRef idx="0"/>
-        <a:effectRef idx="0"/>
+        <a:lnRef idx="0">
+          <a:scrgbClr r="0" g="0" b="0"/>
+        </a:lnRef>
+        <a:fillRef idx="0">
+          <a:scrgbClr r="0" g="0" b="0"/>
+        </a:fillRef>
+        <a:effectRef idx="0">
+          <a:scrgbClr r="0" g="0" b="0"/>
+        </a:effectRef>
         <a:fontRef idx="none"/>
       </a:style>
     </a:txDef>
   </a:objectDefaults>
+  <a:extraClrSchemeLst/>
 </a:theme>
 </file>
</xml_diff>